<commit_message>
updated licence, minor changes
</commit_message>
<xml_diff>
--- a/Rules.docx
+++ b/Rules.docx
@@ -20,7 +20,6 @@
         <w:t>Transmutation</w:t>
       </w:r>
     </w:p>
-    <w:p/>
     <w:p>
       <w:pPr>
         <w:pStyle w:val="Heading1"/>
@@ -48,7 +47,13 @@
         <w:t xml:space="preserve"> puzzle game</w:t>
       </w:r>
       <w:r>
-        <w:t xml:space="preserve"> in which players are Alchemists trying to deduce the alchemical recipe of the “Philosopher’s Stone”</w:t>
+        <w:t xml:space="preserve"> in which</w:t>
+      </w:r>
+      <w:r>
+        <w:t xml:space="preserve"> 1 - 5</w:t>
+      </w:r>
+      <w:r>
+        <w:t xml:space="preserve"> players are Alchemists trying to deduce the alchemical recipe of the “Philosopher’s Stone”</w:t>
       </w:r>
       <w:r>
         <w:t>, the ultimate compound containing the essences of mind body and spirit, that grants eternal life, and can transmute lead into gold.</w:t>
@@ -96,6 +101,9 @@
       <w:r>
         <w:t>1x Screen per player</w:t>
       </w:r>
+      <w:r>
+        <w:t xml:space="preserve"> (not provided – you can use a book or folded piece of paper)</w:t>
+      </w:r>
     </w:p>
     <w:p>
       <w:pPr>
@@ -118,7 +126,13 @@
         </w:numPr>
       </w:pPr>
       <w:r>
-        <w:t>1x Smartphone/laptop/computer/tablet with access to the web-app per player</w:t>
+        <w:t xml:space="preserve">1x Smartphone/laptop/computer/tablet with access to the </w:t>
+      </w:r>
+      <w:r>
+        <w:t>web-app</w:t>
+      </w:r>
+      <w:r>
+        <w:t xml:space="preserve"> per player</w:t>
       </w:r>
     </w:p>
     <w:p>
@@ -130,19 +144,37 @@
         </w:numPr>
       </w:pPr>
       <w:r>
-        <w:t>5 to 10</w:t>
+        <w:t>5</w:t>
       </w:r>
       <w:r>
         <w:t>x</w:t>
       </w:r>
       <w:r>
+        <w:t xml:space="preserve"> to 10</w:t>
+      </w:r>
+      <w:r>
+        <w:t>x</w:t>
+      </w:r>
+      <w:r>
         <w:t xml:space="preserve"> standard d6</w:t>
       </w:r>
       <w:r>
         <w:t xml:space="preserve"> per player</w:t>
       </w:r>
     </w:p>
-    <w:p/>
+    <w:p>
+      <w:r>
+        <w:t xml:space="preserve">The web app should run in most internet browsers, and is freely available, with no registration or download required at </w:t>
+      </w:r>
+      <w:hyperlink r:id="rId8" w:history="1">
+        <w:r>
+          <w:rPr>
+            <w:rStyle w:val="Hyperlink"/>
+          </w:rPr>
+          <w:t>https://sclumley.github.io/transmutation/</w:t>
+        </w:r>
+      </w:hyperlink>
+    </w:p>
     <w:p>
       <w:pPr>
         <w:pStyle w:val="Heading1"/>
@@ -168,7 +200,28 @@
         </w:numPr>
       </w:pPr>
       <w:r>
-        <w:t>Give each player a Game sheet, 5 dice, a pencil and a rubber.</w:t>
+        <w:t>Give each player a</w:t>
+      </w:r>
+      <w:r>
+        <w:t xml:space="preserve"> </w:t>
+      </w:r>
+      <w:r>
+        <w:t>s</w:t>
+      </w:r>
+      <w:r>
+        <w:t>creen, a</w:t>
+      </w:r>
+      <w:r>
+        <w:t xml:space="preserve"> Game sheet, 5 dice, a pencil and a rubber.</w:t>
+      </w:r>
+      <w:r>
+        <w:t xml:space="preserve"> Players should ensure their game sheet is hidden</w:t>
+      </w:r>
+      <w:r>
+        <w:t xml:space="preserve"> from the view of other players using</w:t>
+      </w:r>
+      <w:r>
+        <w:t xml:space="preserve"> their screen.</w:t>
       </w:r>
     </w:p>
     <w:p>
@@ -192,7 +245,13 @@
         </w:numPr>
       </w:pPr>
       <w:r>
-        <w:t>Each player should circle the “20” of the gold tracker.</w:t>
+        <w:t>Each player should circle the “2</w:t>
+      </w:r>
+      <w:r>
+        <w:t>5</w:t>
+      </w:r>
+      <w:r>
+        <w:t>” of the gold tracker.</w:t>
       </w:r>
     </w:p>
     <w:p>
@@ -246,7 +305,16 @@
         </w:numPr>
       </w:pPr>
       <w:r>
-        <w:t>The first player at the table should put in 1 as their player number the second should put in 2 and so on.</w:t>
+        <w:t>The first player at the table should put in 1 as their player number the second should put in 2 and so on</w:t>
+      </w:r>
+      <w:r>
+        <w:rPr>
+          <w:rStyle w:val="FootnoteReference"/>
+        </w:rPr>
+        <w:footnoteReference w:id="1"/>
+      </w:r>
+      <w:r>
+        <w:t>.</w:t>
       </w:r>
     </w:p>
     <w:p>
@@ -270,19 +338,23 @@
         </w:numPr>
       </w:pPr>
       <w:r>
-        <w:t>The webapp will give each player some starting information. Players should note this down on their player sheet in accordance with the Principles of Alchemy section.</w:t>
+        <w:t xml:space="preserve">The webapp will give each player some starting information. Players should note this down on their player sheet in accordance with the </w:t>
+      </w:r>
+      <w:r>
+        <w:t>Recording Results</w:t>
+      </w:r>
+      <w:r>
+        <w:t xml:space="preserve"> section.</w:t>
       </w:r>
     </w:p>
     <w:p/>
     <w:p/>
     <w:p/>
-    <w:p/>
-    <w:p/>
-    <w:p/>
     <w:p>
       <w:pPr>
         <w:pStyle w:val="Heading1"/>
         <w:sectPr>
+          <w:footerReference w:type="default" r:id="rId9"/>
           <w:pgSz w:w="11906" w:h="16838"/>
           <w:pgMar w:top="1440" w:right="1440" w:bottom="1440" w:left="1440" w:header="708" w:footer="708" w:gutter="0"/>
           <w:cols w:space="708"/>
@@ -307,7 +379,7 @@
         <mc:AlternateContent>
           <mc:Choice Requires="wps">
             <w:drawing>
-              <wp:anchor distT="0" distB="0" distL="114300" distR="114300" simplePos="0" relativeHeight="251659264" behindDoc="0" locked="0" layoutInCell="1" allowOverlap="1" wp14:anchorId="16D526AE" wp14:editId="0C6184D2">
+              <wp:anchor distT="0" distB="0" distL="114300" distR="114300" simplePos="0" relativeHeight="251659264" behindDoc="0" locked="0" layoutInCell="1" allowOverlap="1" wp14:anchorId="16D526AE" wp14:editId="2E870527">
                 <wp:simplePos x="0" y="0"/>
                 <wp:positionH relativeFrom="column">
                   <wp:posOffset>3251222</wp:posOffset>
@@ -315,8 +387,8 @@
                 <wp:positionV relativeFrom="paragraph">
                   <wp:posOffset>-102476</wp:posOffset>
                 </wp:positionV>
-                <wp:extent cx="3492062" cy="9104586"/>
-                <wp:effectExtent l="0" t="0" r="13335" b="20955"/>
+                <wp:extent cx="3492062" cy="8820807"/>
+                <wp:effectExtent l="0" t="0" r="13335" b="18415"/>
                 <wp:wrapNone/>
                 <wp:docPr id="7" name="Rectangle 7"/>
                 <wp:cNvGraphicFramePr/>
@@ -327,7 +399,7 @@
                       <wps:spPr>
                         <a:xfrm>
                           <a:off x="0" y="0"/>
-                          <a:ext cx="3492062" cy="9104586"/>
+                          <a:ext cx="3492062" cy="8820807"/>
                         </a:xfrm>
                         <a:prstGeom prst="rect">
                           <a:avLst/>
@@ -377,7 +449,7 @@
           </mc:Choice>
           <mc:Fallback>
             <w:pict>
-              <v:rect w14:anchorId="1597CB9B" id="Rectangle 7" o:spid="_x0000_s1026" style="position:absolute;margin-left:256pt;margin-top:-8.05pt;width:274.95pt;height:716.9pt;z-index:251659264;visibility:visible;mso-wrap-style:square;mso-width-percent:0;mso-height-percent:0;mso-wrap-distance-left:9pt;mso-wrap-distance-top:0;mso-wrap-distance-right:9pt;mso-wrap-distance-bottom:0;mso-position-horizontal:absolute;mso-position-horizontal-relative:text;mso-position-vertical:absolute;mso-position-vertical-relative:text;mso-width-percent:0;mso-height-percent:0;mso-width-relative:margin;mso-height-relative:margin;v-text-anchor:middle" o:gfxdata="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" filled="f" strokecolor="#823b0b [1605]" strokeweight="1pt"/>
+              <v:rect w14:anchorId="506E23A6" id="Rectangle 7" o:spid="_x0000_s1026" style="position:absolute;margin-left:256pt;margin-top:-8.05pt;width:274.95pt;height:694.55pt;z-index:251659264;visibility:visible;mso-wrap-style:square;mso-width-percent:0;mso-height-percent:0;mso-wrap-distance-left:9pt;mso-wrap-distance-top:0;mso-wrap-distance-right:9pt;mso-wrap-distance-bottom:0;mso-position-horizontal:absolute;mso-position-horizontal-relative:text;mso-position-vertical:absolute;mso-position-vertical-relative:text;mso-width-percent:0;mso-height-percent:0;mso-width-relative:margin;mso-height-relative:margin;v-text-anchor:middle" o:gfxdata="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" filled="f" strokecolor="#823b0b [1605]" strokeweight="1pt"/>
             </w:pict>
           </mc:Fallback>
         </mc:AlternateContent>
@@ -1675,7 +1747,21 @@
           <w:sz w:val="16"/>
           <w:szCs w:val="16"/>
         </w:rPr>
-        <w:t xml:space="preserve"> – No Reaction, A weak Reaction, A strong Reaction and a Strong Exhaustible Reaction. When you input a recipe into the webapp, you will be told how many Weak, and Strong reactions occur, but you will not be told which </w:t>
+        <w:t xml:space="preserve"> – No Reaction, A weak Reaction, A strong Reaction </w:t>
+      </w:r>
+      <w:r>
+        <w:rPr>
+          <w:sz w:val="16"/>
+          <w:szCs w:val="16"/>
+        </w:rPr>
+        <w:t>or</w:t>
+      </w:r>
+      <w:r>
+        <w:rPr>
+          <w:sz w:val="16"/>
+          <w:szCs w:val="16"/>
+        </w:rPr>
+        <w:t xml:space="preserve"> a Strong Exhaustible Reaction. When you input a recipe into the webapp, you will be told how many Weak, and Strong reactions occur, but you will not be told which </w:t>
       </w:r>
       <w:r>
         <w:rPr>
@@ -1748,15 +1834,13 @@
         </w:rPr>
         <w:t xml:space="preserve"> means that if they were the other way round, you would get a strong reaction. If a pair of ingredients is identical (</w:t>
       </w:r>
-      <w:proofErr w:type="gramStart"/>
-      <w:r>
-        <w:rPr>
-          <w:sz w:val="16"/>
-          <w:szCs w:val="16"/>
-        </w:rPr>
-        <w:t>e.g.</w:t>
-      </w:r>
-      <w:proofErr w:type="gramEnd"/>
+      <w:r>
+        <w:rPr>
+          <w:sz w:val="16"/>
+          <w:szCs w:val="16"/>
+        </w:rPr>
+        <w:t>e.g.,</w:t>
+      </w:r>
       <w:r>
         <w:rPr>
           <w:sz w:val="16"/>
@@ -2095,7 +2179,7 @@
           <w:sz w:val="16"/>
           <w:szCs w:val="16"/>
         </w:rPr>
-        <w:t xml:space="preserve"> means you get one of the following effects the first time you trigger it, you will get one of the following effects.</w:t>
+        <w:t xml:space="preserve"> means the first time you trigger it, you will get one of the following effects.</w:t>
       </w:r>
     </w:p>
     <w:p>
@@ -2130,7 +2214,21 @@
           <w:sz w:val="16"/>
           <w:szCs w:val="16"/>
         </w:rPr>
-        <w:t xml:space="preserve"> Dice",</w:t>
+        <w:t xml:space="preserve"> Dice"</w:t>
+      </w:r>
+      <w:r>
+        <w:rPr>
+          <w:sz w:val="16"/>
+          <w:szCs w:val="16"/>
+        </w:rPr>
+        <w:t xml:space="preserve"> (roll them into your inventory)</w:t>
+      </w:r>
+      <w:r>
+        <w:rPr>
+          <w:sz w:val="16"/>
+          <w:szCs w:val="16"/>
+        </w:rPr>
+        <w:t>,</w:t>
       </w:r>
     </w:p>
     <w:p>
@@ -2165,7 +2263,21 @@
           <w:sz w:val="16"/>
           <w:szCs w:val="16"/>
         </w:rPr>
-        <w:t xml:space="preserve"> Gold",</w:t>
+        <w:t xml:space="preserve"> Gold"</w:t>
+      </w:r>
+      <w:r>
+        <w:rPr>
+          <w:sz w:val="16"/>
+          <w:szCs w:val="16"/>
+        </w:rPr>
+        <w:t xml:space="preserve"> (immediately adjust your tracker)</w:t>
+      </w:r>
+      <w:r>
+        <w:rPr>
+          <w:sz w:val="16"/>
+          <w:szCs w:val="16"/>
+        </w:rPr>
+        <w:t>,</w:t>
       </w:r>
     </w:p>
     <w:p>
@@ -2454,8 +2566,8 @@
         <w:tblLook w:val="04A0" w:firstRow="1" w:lastRow="0" w:firstColumn="1" w:lastColumn="0" w:noHBand="0" w:noVBand="1"/>
       </w:tblPr>
       <w:tblGrid>
-        <w:gridCol w:w="4508"/>
-        <w:gridCol w:w="4472"/>
+        <w:gridCol w:w="4491"/>
+        <w:gridCol w:w="4489"/>
       </w:tblGrid>
       <w:tr>
         <w:tc>
@@ -2485,7 +2597,7 @@
                           </pic:cNvPicPr>
                         </pic:nvPicPr>
                         <pic:blipFill>
-                          <a:blip r:embed="rId6" cstate="print">
+                          <a:blip r:embed="rId10" cstate="print">
                             <a:extLst>
                               <a:ext uri="{28A0092B-C50C-407E-A947-70E740481C1C}">
                                 <a14:useLocalDpi xmlns:a14="http://schemas.microsoft.com/office/drawing/2010/main" val="0"/>
@@ -2551,8 +2663,8 @@
                 <w:noProof/>
               </w:rPr>
               <w:drawing>
-                <wp:inline distT="0" distB="0" distL="0" distR="0" wp14:anchorId="58C44412" wp14:editId="0561C07C">
-                  <wp:extent cx="2727435" cy="2727435"/>
+                <wp:inline distT="0" distB="0" distL="0" distR="0" wp14:anchorId="58C44412" wp14:editId="27C1435E">
+                  <wp:extent cx="2749202" cy="2749202"/>
                   <wp:effectExtent l="0" t="0" r="0" b="0"/>
                   <wp:docPr id="2" name="Picture 2"/>
                   <wp:cNvGraphicFramePr>
@@ -2562,20 +2674,19 @@
                     <a:graphicData uri="http://schemas.openxmlformats.org/drawingml/2006/picture">
                       <pic:pic xmlns:pic="http://schemas.openxmlformats.org/drawingml/2006/picture">
                         <pic:nvPicPr>
-                          <pic:cNvPr id="0" name="Picture 3"/>
+                          <pic:cNvPr id="2" name="Picture 2"/>
                           <pic:cNvPicPr>
                             <a:picLocks noChangeAspect="1" noChangeArrowheads="1"/>
                           </pic:cNvPicPr>
                         </pic:nvPicPr>
                         <pic:blipFill>
-                          <a:blip r:embed="rId7" cstate="print">
+                          <a:blip r:embed="rId11" cstate="print">
                             <a:extLst>
                               <a:ext uri="{28A0092B-C50C-407E-A947-70E740481C1C}">
                                 <a14:useLocalDpi xmlns:a14="http://schemas.microsoft.com/office/drawing/2010/main" val="0"/>
                               </a:ext>
                             </a:extLst>
                           </a:blip>
-                          <a:srcRect/>
                           <a:stretch>
                             <a:fillRect/>
                           </a:stretch>
@@ -2631,7 +2742,7 @@
                           </pic:cNvPicPr>
                         </pic:nvPicPr>
                         <pic:blipFill>
-                          <a:blip r:embed="rId8" cstate="print">
+                          <a:blip r:embed="rId12" cstate="print">
                             <a:extLst>
                               <a:ext uri="{28A0092B-C50C-407E-A947-70E740481C1C}">
                                 <a14:useLocalDpi xmlns:a14="http://schemas.microsoft.com/office/drawing/2010/main" val="0"/>
@@ -2758,7 +2869,7 @@
                           </pic:cNvPicPr>
                         </pic:nvPicPr>
                         <pic:blipFill>
-                          <a:blip r:embed="rId9" cstate="print">
+                          <a:blip r:embed="rId13" cstate="print">
                             <a:extLst>
                               <a:ext uri="{28A0092B-C50C-407E-A947-70E740481C1C}">
                                 <a14:useLocalDpi xmlns:a14="http://schemas.microsoft.com/office/drawing/2010/main" val="0"/>
@@ -2820,7 +2931,7 @@
                           </pic:cNvPicPr>
                         </pic:nvPicPr>
                         <pic:blipFill>
-                          <a:blip r:embed="rId10" cstate="print">
+                          <a:blip r:embed="rId14" cstate="print">
                             <a:extLst>
                               <a:ext uri="{28A0092B-C50C-407E-A947-70E740481C1C}">
                                 <a14:useLocalDpi xmlns:a14="http://schemas.microsoft.com/office/drawing/2010/main" val="0"/>
@@ -2957,7 +3068,7 @@
                           </pic:cNvPicPr>
                         </pic:nvPicPr>
                         <pic:blipFill>
-                          <a:blip r:embed="rId11" cstate="print">
+                          <a:blip r:embed="rId15" cstate="print">
                             <a:extLst>
                               <a:ext uri="{28A0092B-C50C-407E-A947-70E740481C1C}">
                                 <a14:useLocalDpi xmlns:a14="http://schemas.microsoft.com/office/drawing/2010/main" val="0"/>
@@ -3034,7 +3145,7 @@
         </w:numPr>
       </w:pPr>
       <w:r>
-        <w:t>Lose the game if you end your turn with zero lor less gold</w:t>
+        <w:t>Lose the game if you end your turn with zero or less gold</w:t>
       </w:r>
     </w:p>
     <w:p>
@@ -3054,7 +3165,19 @@
         <w:t xml:space="preserve">The next time you play solo, try playing on a more difficult </w:t>
       </w:r>
       <w:r>
-        <w:t>starting setting. If you can comfortably beat the game on the “0” starting hints setting, try playing with 15 gold instead of 20 to start.</w:t>
+        <w:t xml:space="preserve">starting setting. If you can comfortably beat the game on the “0” starting hints setting, try playing with </w:t>
+      </w:r>
+      <w:r>
+        <w:t>20</w:t>
+      </w:r>
+      <w:r>
+        <w:t xml:space="preserve"> gold instead of 2</w:t>
+      </w:r>
+      <w:r>
+        <w:t>5</w:t>
+      </w:r>
+      <w:r>
+        <w:t xml:space="preserve"> to start.</w:t>
       </w:r>
       <w:r>
         <w:t xml:space="preserve"> </w:t>
@@ -3069,6 +3192,93 @@
     </w:sectPr>
   </w:body>
 </w:document>
+</file>
+
+<file path=word/endnotes.xml><?xml version="1.0" encoding="utf-8"?>
+<w:endnotes xmlns:wpc="http://schemas.microsoft.com/office/word/2010/wordprocessingCanvas" xmlns:cx="http://schemas.microsoft.com/office/drawing/2014/chartex" xmlns:cx1="http://schemas.microsoft.com/office/drawing/2015/9/8/chartex" xmlns:cx2="http://schemas.microsoft.com/office/drawing/2015/10/21/chartex" xmlns:cx3="http://schemas.microsoft.com/office/drawing/2016/5/9/chartex" xmlns:cx4="http://schemas.microsoft.com/office/drawing/2016/5/10/chartex" xmlns:cx5="http://schemas.microsoft.com/office/drawing/2016/5/11/chartex" xmlns:cx6="http://schemas.microsoft.com/office/drawing/2016/5/12/chartex" xmlns:cx7="http://schemas.microsoft.com/office/drawing/2016/5/13/chartex" xmlns:cx8="http://schemas.microsoft.com/office/drawing/2016/5/14/chartex" xmlns:mc="http://schemas.openxmlformats.org/markup-compatibility/2006" xmlns:aink="http://schemas.microsoft.com/office/drawing/2016/ink" xmlns:am3d="http://schemas.microsoft.com/office/drawing/2017/model3d" xmlns:o="urn:schemas-microsoft-com:office:office" xmlns:r="http://schemas.openxmlformats.org/officeDocument/2006/relationships" xmlns:m="http://schemas.openxmlformats.org/officeDocument/2006/math" xmlns:v="urn:schemas-microsoft-com:vml" xmlns:wp14="http://schemas.microsoft.com/office/word/2010/wordprocessingDrawing" xmlns:wp="http://schemas.openxmlformats.org/drawingml/2006/wordprocessingDrawing" xmlns:w10="urn:schemas-microsoft-com:office:word" xmlns:w="http://schemas.openxmlformats.org/wordprocessingml/2006/main" xmlns:w14="http://schemas.microsoft.com/office/word/2010/wordml" xmlns:w15="http://schemas.microsoft.com/office/word/2012/wordml" xmlns:w16cex="http://schemas.microsoft.com/office/word/2018/wordml/cex" xmlns:w16cid="http://schemas.microsoft.com/office/word/2016/wordml/cid" xmlns:w16="http://schemas.microsoft.com/office/word/2018/wordml" xmlns:w16sdtdh="http://schemas.microsoft.com/office/word/2020/wordml/sdtdatahash" xmlns:w16se="http://schemas.microsoft.com/office/word/2015/wordml/symex" xmlns:wpg="http://schemas.microsoft.com/office/word/2010/wordprocessingGroup" xmlns:wpi="http://schemas.microsoft.com/office/word/2010/wordprocessingInk" xmlns:wne="http://schemas.microsoft.com/office/word/2006/wordml" xmlns:wps="http://schemas.microsoft.com/office/word/2010/wordprocessingShape" mc:Ignorable="w14 w15 w16se w16cid w16 w16cex w16sdtdh wp14">
+  <w:endnote w:type="separator" w:id="-1">
+    <w:p>
+      <w:pPr>
+        <w:spacing w:after="0" w:line="240" w:lineRule="auto"/>
+      </w:pPr>
+      <w:r>
+        <w:separator/>
+      </w:r>
+    </w:p>
+  </w:endnote>
+  <w:endnote w:type="continuationSeparator" w:id="0">
+    <w:p>
+      <w:pPr>
+        <w:spacing w:after="0" w:line="240" w:lineRule="auto"/>
+      </w:pPr>
+      <w:r>
+        <w:continuationSeparator/>
+      </w:r>
+    </w:p>
+  </w:endnote>
+</w:endnotes>
+</file>
+
+<file path=word/footer1.xml><?xml version="1.0" encoding="utf-8"?>
+<w:ftr xmlns:wpc="http://schemas.microsoft.com/office/word/2010/wordprocessingCanvas" xmlns:cx="http://schemas.microsoft.com/office/drawing/2014/chartex" xmlns:cx1="http://schemas.microsoft.com/office/drawing/2015/9/8/chartex" xmlns:cx2="http://schemas.microsoft.com/office/drawing/2015/10/21/chartex" xmlns:cx3="http://schemas.microsoft.com/office/drawing/2016/5/9/chartex" xmlns:cx4="http://schemas.microsoft.com/office/drawing/2016/5/10/chartex" xmlns:cx5="http://schemas.microsoft.com/office/drawing/2016/5/11/chartex" xmlns:cx6="http://schemas.microsoft.com/office/drawing/2016/5/12/chartex" xmlns:cx7="http://schemas.microsoft.com/office/drawing/2016/5/13/chartex" xmlns:cx8="http://schemas.microsoft.com/office/drawing/2016/5/14/chartex" xmlns:mc="http://schemas.openxmlformats.org/markup-compatibility/2006" xmlns:aink="http://schemas.microsoft.com/office/drawing/2016/ink" xmlns:am3d="http://schemas.microsoft.com/office/drawing/2017/model3d" xmlns:o="urn:schemas-microsoft-com:office:office" xmlns:r="http://schemas.openxmlformats.org/officeDocument/2006/relationships" xmlns:m="http://schemas.openxmlformats.org/officeDocument/2006/math" xmlns:v="urn:schemas-microsoft-com:vml" xmlns:wp14="http://schemas.microsoft.com/office/word/2010/wordprocessingDrawing" xmlns:wp="http://schemas.openxmlformats.org/drawingml/2006/wordprocessingDrawing" xmlns:w10="urn:schemas-microsoft-com:office:word" xmlns:w="http://schemas.openxmlformats.org/wordprocessingml/2006/main" xmlns:w14="http://schemas.microsoft.com/office/word/2010/wordml" xmlns:w15="http://schemas.microsoft.com/office/word/2012/wordml" xmlns:w16cex="http://schemas.microsoft.com/office/word/2018/wordml/cex" xmlns:w16cid="http://schemas.microsoft.com/office/word/2016/wordml/cid" xmlns:w16="http://schemas.microsoft.com/office/word/2018/wordml" xmlns:w16sdtdh="http://schemas.microsoft.com/office/word/2020/wordml/sdtdatahash" xmlns:w16se="http://schemas.microsoft.com/office/word/2015/wordml/symex" xmlns:wpg="http://schemas.microsoft.com/office/word/2010/wordprocessingGroup" xmlns:wpi="http://schemas.microsoft.com/office/word/2010/wordprocessingInk" xmlns:wne="http://schemas.microsoft.com/office/word/2006/wordml" xmlns:wps="http://schemas.microsoft.com/office/word/2010/wordprocessingShape" mc:Ignorable="w14 w15 w16se w16cid w16 w16cex w16sdtdh wp14">
+  <w:p>
+    <w:pPr>
+      <w:pStyle w:val="Footer"/>
+    </w:pPr>
+    <w:r>
+      <w:t>Transmutation Rules v0.3</w:t>
+    </w:r>
+  </w:p>
+  <w:p>
+    <w:pPr>
+      <w:pStyle w:val="Footer"/>
+    </w:pPr>
+    <w:r>
+      <w:t>Written by S. Lumley</w:t>
+    </w:r>
+  </w:p>
+</w:ftr>
+</file>
+
+<file path=word/footnotes.xml><?xml version="1.0" encoding="utf-8"?>
+<w:footnotes xmlns:wpc="http://schemas.microsoft.com/office/word/2010/wordprocessingCanvas" xmlns:cx="http://schemas.microsoft.com/office/drawing/2014/chartex" xmlns:cx1="http://schemas.microsoft.com/office/drawing/2015/9/8/chartex" xmlns:cx2="http://schemas.microsoft.com/office/drawing/2015/10/21/chartex" xmlns:cx3="http://schemas.microsoft.com/office/drawing/2016/5/9/chartex" xmlns:cx4="http://schemas.microsoft.com/office/drawing/2016/5/10/chartex" xmlns:cx5="http://schemas.microsoft.com/office/drawing/2016/5/11/chartex" xmlns:cx6="http://schemas.microsoft.com/office/drawing/2016/5/12/chartex" xmlns:cx7="http://schemas.microsoft.com/office/drawing/2016/5/13/chartex" xmlns:cx8="http://schemas.microsoft.com/office/drawing/2016/5/14/chartex" xmlns:mc="http://schemas.openxmlformats.org/markup-compatibility/2006" xmlns:aink="http://schemas.microsoft.com/office/drawing/2016/ink" xmlns:am3d="http://schemas.microsoft.com/office/drawing/2017/model3d" xmlns:o="urn:schemas-microsoft-com:office:office" xmlns:r="http://schemas.openxmlformats.org/officeDocument/2006/relationships" xmlns:m="http://schemas.openxmlformats.org/officeDocument/2006/math" xmlns:v="urn:schemas-microsoft-com:vml" xmlns:wp14="http://schemas.microsoft.com/office/word/2010/wordprocessingDrawing" xmlns:wp="http://schemas.openxmlformats.org/drawingml/2006/wordprocessingDrawing" xmlns:w10="urn:schemas-microsoft-com:office:word" xmlns:w="http://schemas.openxmlformats.org/wordprocessingml/2006/main" xmlns:w14="http://schemas.microsoft.com/office/word/2010/wordml" xmlns:w15="http://schemas.microsoft.com/office/word/2012/wordml" xmlns:w16cex="http://schemas.microsoft.com/office/word/2018/wordml/cex" xmlns:w16cid="http://schemas.microsoft.com/office/word/2016/wordml/cid" xmlns:w16="http://schemas.microsoft.com/office/word/2018/wordml" xmlns:w16sdtdh="http://schemas.microsoft.com/office/word/2020/wordml/sdtdatahash" xmlns:w16se="http://schemas.microsoft.com/office/word/2015/wordml/symex" xmlns:wpg="http://schemas.microsoft.com/office/word/2010/wordprocessingGroup" xmlns:wpi="http://schemas.microsoft.com/office/word/2010/wordprocessingInk" xmlns:wne="http://schemas.microsoft.com/office/word/2006/wordml" xmlns:wps="http://schemas.microsoft.com/office/word/2010/wordprocessingShape" mc:Ignorable="w14 w15 w16se w16cid w16 w16cex w16sdtdh wp14">
+  <w:footnote w:type="separator" w:id="-1">
+    <w:p>
+      <w:pPr>
+        <w:spacing w:after="0" w:line="240" w:lineRule="auto"/>
+      </w:pPr>
+      <w:r>
+        <w:separator/>
+      </w:r>
+    </w:p>
+  </w:footnote>
+  <w:footnote w:type="continuationSeparator" w:id="0">
+    <w:p>
+      <w:pPr>
+        <w:spacing w:after="0" w:line="240" w:lineRule="auto"/>
+      </w:pPr>
+      <w:r>
+        <w:continuationSeparator/>
+      </w:r>
+    </w:p>
+  </w:footnote>
+  <w:footnote w:id="1">
+    <w:p>
+      <w:pPr>
+        <w:pStyle w:val="FootnoteText"/>
+      </w:pPr>
+      <w:r>
+        <w:rPr>
+          <w:rStyle w:val="FootnoteReference"/>
+        </w:rPr>
+        <w:footnoteRef/>
+      </w:r>
+      <w:r>
+        <w:t xml:space="preserve">  With different player numbers, each player will be given different starting information to the same puzzle. If your group is very competitive, and does not like asymmetry, you can all put in the same player number and receive the same starting information.</w:t>
+      </w:r>
+    </w:p>
+  </w:footnote>
+</w:footnotes>
 </file>
 
 <file path=word/numbering.xml><?xml version="1.0" encoding="utf-8"?>
@@ -5112,6 +5322,112 @@
       </w:tblBorders>
     </w:tblPr>
   </w:style>
+  <w:style w:type="paragraph" w:styleId="Header">
+    <w:name w:val="header"/>
+    <w:basedOn w:val="Normal"/>
+    <w:link w:val="HeaderChar"/>
+    <w:uiPriority w:val="99"/>
+    <w:unhideWhenUsed/>
+    <w:rsid w:val="00D87CE2"/>
+    <w:pPr>
+      <w:tabs>
+        <w:tab w:val="center" w:pos="4513"/>
+        <w:tab w:val="right" w:pos="9026"/>
+      </w:tabs>
+      <w:spacing w:after="0" w:line="240" w:lineRule="auto"/>
+    </w:pPr>
+  </w:style>
+  <w:style w:type="character" w:customStyle="1" w:styleId="HeaderChar">
+    <w:name w:val="Header Char"/>
+    <w:basedOn w:val="DefaultParagraphFont"/>
+    <w:link w:val="Header"/>
+    <w:uiPriority w:val="99"/>
+    <w:rsid w:val="00D87CE2"/>
+  </w:style>
+  <w:style w:type="paragraph" w:styleId="Footer">
+    <w:name w:val="footer"/>
+    <w:basedOn w:val="Normal"/>
+    <w:link w:val="FooterChar"/>
+    <w:uiPriority w:val="99"/>
+    <w:unhideWhenUsed/>
+    <w:rsid w:val="00D87CE2"/>
+    <w:pPr>
+      <w:tabs>
+        <w:tab w:val="center" w:pos="4513"/>
+        <w:tab w:val="right" w:pos="9026"/>
+      </w:tabs>
+      <w:spacing w:after="0" w:line="240" w:lineRule="auto"/>
+    </w:pPr>
+  </w:style>
+  <w:style w:type="character" w:customStyle="1" w:styleId="FooterChar">
+    <w:name w:val="Footer Char"/>
+    <w:basedOn w:val="DefaultParagraphFont"/>
+    <w:link w:val="Footer"/>
+    <w:uiPriority w:val="99"/>
+    <w:rsid w:val="00D87CE2"/>
+  </w:style>
+  <w:style w:type="character" w:styleId="Hyperlink">
+    <w:name w:val="Hyperlink"/>
+    <w:basedOn w:val="DefaultParagraphFont"/>
+    <w:uiPriority w:val="99"/>
+    <w:unhideWhenUsed/>
+    <w:rsid w:val="00452016"/>
+    <w:rPr>
+      <w:color w:val="0563C1" w:themeColor="hyperlink"/>
+      <w:u w:val="single"/>
+    </w:rPr>
+  </w:style>
+  <w:style w:type="character" w:styleId="UnresolvedMention">
+    <w:name w:val="Unresolved Mention"/>
+    <w:basedOn w:val="DefaultParagraphFont"/>
+    <w:uiPriority w:val="99"/>
+    <w:semiHidden/>
+    <w:unhideWhenUsed/>
+    <w:rsid w:val="00452016"/>
+    <w:rPr>
+      <w:color w:val="605E5C"/>
+      <w:shd w:val="clear" w:color="auto" w:fill="E1DFDD"/>
+    </w:rPr>
+  </w:style>
+  <w:style w:type="paragraph" w:styleId="FootnoteText">
+    <w:name w:val="footnote text"/>
+    <w:basedOn w:val="Normal"/>
+    <w:link w:val="FootnoteTextChar"/>
+    <w:uiPriority w:val="99"/>
+    <w:semiHidden/>
+    <w:unhideWhenUsed/>
+    <w:rsid w:val="00573FAB"/>
+    <w:pPr>
+      <w:spacing w:after="0" w:line="240" w:lineRule="auto"/>
+    </w:pPr>
+    <w:rPr>
+      <w:sz w:val="20"/>
+      <w:szCs w:val="20"/>
+    </w:rPr>
+  </w:style>
+  <w:style w:type="character" w:customStyle="1" w:styleId="FootnoteTextChar">
+    <w:name w:val="Footnote Text Char"/>
+    <w:basedOn w:val="DefaultParagraphFont"/>
+    <w:link w:val="FootnoteText"/>
+    <w:uiPriority w:val="99"/>
+    <w:semiHidden/>
+    <w:rsid w:val="00573FAB"/>
+    <w:rPr>
+      <w:sz w:val="20"/>
+      <w:szCs w:val="20"/>
+    </w:rPr>
+  </w:style>
+  <w:style w:type="character" w:styleId="FootnoteReference">
+    <w:name w:val="footnote reference"/>
+    <w:basedOn w:val="DefaultParagraphFont"/>
+    <w:uiPriority w:val="99"/>
+    <w:semiHidden/>
+    <w:unhideWhenUsed/>
+    <w:rsid w:val="00573FAB"/>
+    <w:rPr>
+      <w:vertAlign w:val="superscript"/>
+    </w:rPr>
+  </w:style>
 </w:styles>
 </file>
 

</xml_diff>

<commit_message>
changed order of results text. Rules typo corrections.
</commit_message>
<xml_diff>
--- a/Rules.docx
+++ b/Rules.docx
@@ -1432,7 +1432,21 @@
           <w:sz w:val="16"/>
           <w:szCs w:val="16"/>
         </w:rPr>
-        <w:t>Nitre (b)</w:t>
+        <w:t>Nitre (</w:t>
+      </w:r>
+      <w:r>
+        <w:rPr>
+          <w:sz w:val="16"/>
+          <w:szCs w:val="16"/>
+        </w:rPr>
+        <w:t>n</w:t>
+      </w:r>
+      <w:r>
+        <w:rPr>
+          <w:sz w:val="16"/>
+          <w:szCs w:val="16"/>
+        </w:rPr>
+        <w:t>)</w:t>
       </w:r>
     </w:p>
     <w:p>
@@ -1576,7 +1590,14 @@
           <w:sz w:val="16"/>
           <w:szCs w:val="16"/>
         </w:rPr>
-        <w:t>qana</w:t>
+        <w:t>q</w:t>
+      </w:r>
+      <w:r>
+        <w:rPr>
+          <w:sz w:val="16"/>
+          <w:szCs w:val="16"/>
+        </w:rPr>
+        <w:t>nan</w:t>
       </w:r>
       <w:proofErr w:type="spellEnd"/>
       <w:r>
@@ -2802,13 +2823,8 @@
               <w:t>, and the other gave some information. They noted down the information about the number of nitre reactions. They put “</w:t>
             </w:r>
             <w:proofErr w:type="spellStart"/>
-            <w:proofErr w:type="gramStart"/>
             <w:r>
-              <w:t>w,n</w:t>
-            </w:r>
-            <w:proofErr w:type="gramEnd"/>
-            <w:r>
-              <w:t>,I</w:t>
+              <w:t>w,n,I</w:t>
             </w:r>
             <w:proofErr w:type="spellEnd"/>
             <w:r>
@@ -2823,12 +2839,10 @@
               <w:t>” reactions as they don’t know which is which. They put “</w:t>
             </w:r>
             <w:proofErr w:type="spellStart"/>
-            <w:proofErr w:type="gramStart"/>
             <w:r>
               <w:t>n,I</w:t>
             </w:r>
             <w:proofErr w:type="spellEnd"/>
-            <w:proofErr w:type="gramEnd"/>
             <w:r>
               <w:t>” in the “</w:t>
             </w:r>
@@ -3011,12 +3025,10 @@
               <w:t>The remaining reactions must either produce the spirit, or no reaction. The player has put “</w:t>
             </w:r>
             <w:proofErr w:type="spellStart"/>
-            <w:proofErr w:type="gramStart"/>
             <w:r>
               <w:t>s,x</w:t>
             </w:r>
             <w:proofErr w:type="spellEnd"/>
-            <w:proofErr w:type="gramEnd"/>
             <w:r>
               <w:t>” in “</w:t>
             </w:r>

</xml_diff>

<commit_message>
fixed bug with domain counting
</commit_message>
<xml_diff>
--- a/Rules.docx
+++ b/Rules.docx
@@ -14,10 +14,89 @@
       <w:r>
         <w:rPr>
           <w:rFonts w:ascii="Blackadder ITC" w:hAnsi="Blackadder ITC"/>
+          <w:noProof/>
           <w:sz w:val="96"/>
           <w:szCs w:val="96"/>
         </w:rPr>
+        <w:drawing>
+          <wp:anchor distT="0" distB="0" distL="114300" distR="114300" simplePos="0" relativeHeight="251660288" behindDoc="1" locked="0" layoutInCell="1" allowOverlap="1" wp14:anchorId="04753709" wp14:editId="1F70AC39">
+            <wp:simplePos x="0" y="0"/>
+            <wp:positionH relativeFrom="column">
+              <wp:posOffset>-2476293</wp:posOffset>
+            </wp:positionH>
+            <wp:positionV relativeFrom="paragraph">
+              <wp:posOffset>646748</wp:posOffset>
+            </wp:positionV>
+            <wp:extent cx="10705487" cy="7567139"/>
+            <wp:effectExtent l="7303" t="0" r="7937" b="7938"/>
+            <wp:wrapNone/>
+            <wp:docPr id="8" name="Picture 8"/>
+            <wp:cNvGraphicFramePr>
+              <a:graphicFrameLocks xmlns:a="http://schemas.openxmlformats.org/drawingml/2006/main" noChangeAspect="1"/>
+            </wp:cNvGraphicFramePr>
+            <a:graphic xmlns:a="http://schemas.openxmlformats.org/drawingml/2006/main">
+              <a:graphicData uri="http://schemas.openxmlformats.org/drawingml/2006/picture">
+                <pic:pic xmlns:pic="http://schemas.openxmlformats.org/drawingml/2006/picture">
+                  <pic:nvPicPr>
+                    <pic:cNvPr id="8" name="Picture 8"/>
+                    <pic:cNvPicPr>
+                      <a:picLocks noChangeAspect="1" noChangeArrowheads="1"/>
+                    </pic:cNvPicPr>
+                  </pic:nvPicPr>
+                  <pic:blipFill>
+                    <a:blip r:embed="rId8">
+                      <a:lum bright="20000" contrast="-20000"/>
+                      <a:extLst>
+                        <a:ext uri="{28A0092B-C50C-407E-A947-70E740481C1C}">
+                          <a14:useLocalDpi xmlns:a14="http://schemas.microsoft.com/office/drawing/2010/main" val="0"/>
+                        </a:ext>
+                      </a:extLst>
+                    </a:blip>
+                    <a:srcRect/>
+                    <a:stretch>
+                      <a:fillRect/>
+                    </a:stretch>
+                  </pic:blipFill>
+                  <pic:spPr bwMode="auto">
+                    <a:xfrm rot="5400000">
+                      <a:off x="0" y="0"/>
+                      <a:ext cx="10705487" cy="7567139"/>
+                    </a:xfrm>
+                    <a:prstGeom prst="rect">
+                      <a:avLst/>
+                    </a:prstGeom>
+                    <a:noFill/>
+                    <a:ln>
+                      <a:noFill/>
+                    </a:ln>
+                  </pic:spPr>
+                </pic:pic>
+              </a:graphicData>
+            </a:graphic>
+            <wp14:sizeRelH relativeFrom="page">
+              <wp14:pctWidth>0</wp14:pctWidth>
+            </wp14:sizeRelH>
+            <wp14:sizeRelV relativeFrom="page">
+              <wp14:pctHeight>0</wp14:pctHeight>
+            </wp14:sizeRelV>
+          </wp:anchor>
+        </w:drawing>
+      </w:r>
+      <w:r>
+        <w:rPr>
+          <w:rFonts w:ascii="Blackadder ITC" w:hAnsi="Blackadder ITC"/>
+          <w:sz w:val="96"/>
+          <w:szCs w:val="96"/>
+        </w:rPr>
         <w:t>Transmutation</w:t>
+      </w:r>
+      <w:r>
+        <w:rPr>
+          <w:rFonts w:ascii="Blackadder ITC" w:hAnsi="Blackadder ITC"/>
+          <w:sz w:val="96"/>
+          <w:szCs w:val="96"/>
+        </w:rPr>
+        <w:t xml:space="preserve"> </w:t>
       </w:r>
     </w:p>
     <w:p>
@@ -166,7 +245,7 @@
       <w:r>
         <w:t xml:space="preserve">The web app should run in most internet browsers, and is freely available, with no registration or download required at </w:t>
       </w:r>
-      <w:hyperlink r:id="rId8" w:history="1">
+      <w:hyperlink r:id="rId9" w:history="1">
         <w:r>
           <w:rPr>
             <w:rStyle w:val="Hyperlink"/>
@@ -354,7 +433,12 @@
       <w:pPr>
         <w:pStyle w:val="Heading1"/>
         <w:sectPr>
-          <w:footerReference w:type="default" r:id="rId9"/>
+          <w:headerReference w:type="even" r:id="rId10"/>
+          <w:headerReference w:type="default" r:id="rId11"/>
+          <w:footerReference w:type="even" r:id="rId12"/>
+          <w:footerReference w:type="default" r:id="rId13"/>
+          <w:headerReference w:type="first" r:id="rId14"/>
+          <w:footerReference w:type="first" r:id="rId15"/>
           <w:pgSz w:w="11906" w:h="16838"/>
           <w:pgMar w:top="1440" w:right="1440" w:bottom="1440" w:left="1440" w:header="708" w:footer="708" w:gutter="0"/>
           <w:cols w:space="708"/>
@@ -372,93 +456,9 @@
       <w:r>
         <w:rPr>
           <w:rFonts w:ascii="Blackadder ITC" w:hAnsi="Blackadder ITC"/>
-          <w:noProof/>
           <w:color w:val="auto"/>
         </w:rPr>
         <w:lastRenderedPageBreak/>
-        <mc:AlternateContent>
-          <mc:Choice Requires="wps">
-            <w:drawing>
-              <wp:anchor distT="0" distB="0" distL="114300" distR="114300" simplePos="0" relativeHeight="251659264" behindDoc="0" locked="0" layoutInCell="1" allowOverlap="1" wp14:anchorId="16D526AE" wp14:editId="2E870527">
-                <wp:simplePos x="0" y="0"/>
-                <wp:positionH relativeFrom="column">
-                  <wp:posOffset>3251222</wp:posOffset>
-                </wp:positionH>
-                <wp:positionV relativeFrom="paragraph">
-                  <wp:posOffset>-102476</wp:posOffset>
-                </wp:positionV>
-                <wp:extent cx="3492062" cy="8820807"/>
-                <wp:effectExtent l="0" t="0" r="13335" b="18415"/>
-                <wp:wrapNone/>
-                <wp:docPr id="7" name="Rectangle 7"/>
-                <wp:cNvGraphicFramePr/>
-                <a:graphic xmlns:a="http://schemas.openxmlformats.org/drawingml/2006/main">
-                  <a:graphicData uri="http://schemas.microsoft.com/office/word/2010/wordprocessingShape">
-                    <wps:wsp>
-                      <wps:cNvSpPr/>
-                      <wps:spPr>
-                        <a:xfrm>
-                          <a:off x="0" y="0"/>
-                          <a:ext cx="3492062" cy="8820807"/>
-                        </a:xfrm>
-                        <a:prstGeom prst="rect">
-                          <a:avLst/>
-                        </a:prstGeom>
-                        <a:noFill/>
-                        <a:ln>
-                          <a:solidFill>
-                            <a:schemeClr val="accent2">
-                              <a:lumMod val="50000"/>
-                            </a:schemeClr>
-                          </a:solidFill>
-                        </a:ln>
-                      </wps:spPr>
-                      <wps:style>
-                        <a:lnRef idx="2">
-                          <a:schemeClr val="accent1">
-                            <a:shade val="50000"/>
-                          </a:schemeClr>
-                        </a:lnRef>
-                        <a:fillRef idx="1">
-                          <a:schemeClr val="accent1"/>
-                        </a:fillRef>
-                        <a:effectRef idx="0">
-                          <a:schemeClr val="accent1"/>
-                        </a:effectRef>
-                        <a:fontRef idx="minor">
-                          <a:schemeClr val="lt1"/>
-                        </a:fontRef>
-                      </wps:style>
-                      <wps:bodyPr rot="0" spcFirstLastPara="0" vertOverflow="overflow" horzOverflow="overflow" vert="horz" wrap="square" lIns="91440" tIns="45720" rIns="91440" bIns="45720" numCol="1" spcCol="0" rtlCol="0" fromWordArt="0" anchor="ctr" anchorCtr="0" forceAA="0" compatLnSpc="1">
-                        <a:prstTxWarp prst="textNoShape">
-                          <a:avLst/>
-                        </a:prstTxWarp>
-                        <a:noAutofit/>
-                      </wps:bodyPr>
-                    </wps:wsp>
-                  </a:graphicData>
-                </a:graphic>
-                <wp14:sizeRelH relativeFrom="margin">
-                  <wp14:pctWidth>0</wp14:pctWidth>
-                </wp14:sizeRelH>
-                <wp14:sizeRelV relativeFrom="margin">
-                  <wp14:pctHeight>0</wp14:pctHeight>
-                </wp14:sizeRelV>
-              </wp:anchor>
-            </w:drawing>
-          </mc:Choice>
-          <mc:Fallback>
-            <w:pict>
-              <v:rect w14:anchorId="506E23A6" id="Rectangle 7" o:spid="_x0000_s1026" style="position:absolute;margin-left:256pt;margin-top:-8.05pt;width:274.95pt;height:694.55pt;z-index:251659264;visibility:visible;mso-wrap-style:square;mso-width-percent:0;mso-height-percent:0;mso-wrap-distance-left:9pt;mso-wrap-distance-top:0;mso-wrap-distance-right:9pt;mso-wrap-distance-bottom:0;mso-position-horizontal:absolute;mso-position-horizontal-relative:text;mso-position-vertical:absolute;mso-position-vertical-relative:text;mso-width-percent:0;mso-height-percent:0;mso-width-relative:margin;mso-height-relative:margin;v-text-anchor:middle" o:gfxdata="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" filled="f" strokecolor="#823b0b [1605]" strokeweight="1pt"/>
-            </w:pict>
-          </mc:Fallback>
-        </mc:AlternateContent>
-      </w:r>
-      <w:r>
-        <w:rPr>
-          <w:rFonts w:ascii="Blackadder ITC" w:hAnsi="Blackadder ITC"/>
-          <w:color w:val="auto"/>
-        </w:rPr>
         <w:t>How to play</w:t>
       </w:r>
     </w:p>
@@ -474,6 +474,77 @@
       </w:pPr>
       <w:r>
         <w:rPr>
+          <w:rFonts w:ascii="Blackadder ITC" w:hAnsi="Blackadder ITC"/>
+          <w:noProof/>
+          <w:sz w:val="96"/>
+          <w:szCs w:val="96"/>
+        </w:rPr>
+        <w:drawing>
+          <wp:anchor distT="0" distB="0" distL="114300" distR="114300" simplePos="0" relativeHeight="251662336" behindDoc="1" locked="0" layoutInCell="1" allowOverlap="1" wp14:anchorId="7E5ABB94" wp14:editId="1974A3F9">
+            <wp:simplePos x="0" y="0"/>
+            <wp:positionH relativeFrom="column">
+              <wp:posOffset>-2128663</wp:posOffset>
+            </wp:positionH>
+            <wp:positionV relativeFrom="paragraph">
+              <wp:posOffset>220883</wp:posOffset>
+            </wp:positionV>
+            <wp:extent cx="10705487" cy="7567139"/>
+            <wp:effectExtent l="7303" t="0" r="7937" b="7938"/>
+            <wp:wrapNone/>
+            <wp:docPr id="9" name="Picture 9"/>
+            <wp:cNvGraphicFramePr>
+              <a:graphicFrameLocks xmlns:a="http://schemas.openxmlformats.org/drawingml/2006/main" noChangeAspect="1"/>
+            </wp:cNvGraphicFramePr>
+            <a:graphic xmlns:a="http://schemas.openxmlformats.org/drawingml/2006/main">
+              <a:graphicData uri="http://schemas.openxmlformats.org/drawingml/2006/picture">
+                <pic:pic xmlns:pic="http://schemas.openxmlformats.org/drawingml/2006/picture">
+                  <pic:nvPicPr>
+                    <pic:cNvPr id="9" name="Picture 9"/>
+                    <pic:cNvPicPr>
+                      <a:picLocks noChangeAspect="1" noChangeArrowheads="1"/>
+                    </pic:cNvPicPr>
+                  </pic:nvPicPr>
+                  <pic:blipFill>
+                    <a:blip r:embed="rId8">
+                      <a:lum bright="20000" contrast="-20000"/>
+                      <a:extLst>
+                        <a:ext uri="{28A0092B-C50C-407E-A947-70E740481C1C}">
+                          <a14:useLocalDpi xmlns:a14="http://schemas.microsoft.com/office/drawing/2010/main" val="0"/>
+                        </a:ext>
+                      </a:extLst>
+                    </a:blip>
+                    <a:srcRect/>
+                    <a:stretch>
+                      <a:fillRect/>
+                    </a:stretch>
+                  </pic:blipFill>
+                  <pic:spPr bwMode="auto">
+                    <a:xfrm rot="5400000">
+                      <a:off x="0" y="0"/>
+                      <a:ext cx="10705487" cy="7567139"/>
+                    </a:xfrm>
+                    <a:prstGeom prst="rect">
+                      <a:avLst/>
+                    </a:prstGeom>
+                    <a:noFill/>
+                    <a:ln>
+                      <a:noFill/>
+                    </a:ln>
+                  </pic:spPr>
+                </pic:pic>
+              </a:graphicData>
+            </a:graphic>
+            <wp14:sizeRelH relativeFrom="page">
+              <wp14:pctWidth>0</wp14:pctWidth>
+            </wp14:sizeRelH>
+            <wp14:sizeRelV relativeFrom="page">
+              <wp14:pctHeight>0</wp14:pctHeight>
+            </wp14:sizeRelV>
+          </wp:anchor>
+        </w:drawing>
+      </w:r>
+      <w:r>
+        <w:rPr>
           <w:sz w:val="16"/>
           <w:szCs w:val="16"/>
         </w:rPr>
@@ -490,6 +561,7 @@
     <w:p>
       <w:pPr>
         <w:pStyle w:val="ListParagraph"/>
+        <w:spacing w:line="240" w:lineRule="auto"/>
         <w:ind w:left="0"/>
         <w:rPr>
           <w:b/>
@@ -511,6 +583,7 @@
     <w:p>
       <w:pPr>
         <w:pStyle w:val="ListParagraph"/>
+        <w:spacing w:line="240" w:lineRule="auto"/>
         <w:ind w:left="0"/>
         <w:rPr>
           <w:sz w:val="20"/>
@@ -581,6 +654,7 @@
           <w:ilvl w:val="1"/>
           <w:numId w:val="7"/>
         </w:numPr>
+        <w:spacing w:line="240" w:lineRule="auto"/>
         <w:ind w:left="0"/>
         <w:rPr>
           <w:b/>
@@ -606,6 +680,7 @@
           <w:ilvl w:val="2"/>
           <w:numId w:val="7"/>
         </w:numPr>
+        <w:spacing w:line="240" w:lineRule="auto"/>
         <w:ind w:left="426"/>
         <w:rPr>
           <w:sz w:val="16"/>
@@ -627,6 +702,7 @@
           <w:ilvl w:val="2"/>
           <w:numId w:val="7"/>
         </w:numPr>
+        <w:spacing w:line="240" w:lineRule="auto"/>
         <w:ind w:left="426"/>
         <w:rPr>
           <w:sz w:val="16"/>
@@ -635,6 +711,95 @@
       </w:pPr>
       <w:r>
         <w:rPr>
+          <w:rFonts w:ascii="Blackadder ITC" w:hAnsi="Blackadder ITC"/>
+          <w:noProof/>
+        </w:rPr>
+        <w:drawing>
+          <wp:anchor distT="0" distB="0" distL="114300" distR="114300" simplePos="0" relativeHeight="251667456" behindDoc="1" locked="0" layoutInCell="1" allowOverlap="1" wp14:anchorId="0EDE73CE" wp14:editId="2AC33FBB">
+            <wp:simplePos x="0" y="0"/>
+            <wp:positionH relativeFrom="column">
+              <wp:posOffset>791287</wp:posOffset>
+            </wp:positionH>
+            <wp:positionV relativeFrom="paragraph">
+              <wp:posOffset>236801</wp:posOffset>
+            </wp:positionV>
+            <wp:extent cx="9825990" cy="5540375"/>
+            <wp:effectExtent l="0" t="0" r="0" b="0"/>
+            <wp:wrapNone/>
+            <wp:docPr id="13" name="Picture 13"/>
+            <wp:cNvGraphicFramePr>
+              <a:graphicFrameLocks xmlns:a="http://schemas.openxmlformats.org/drawingml/2006/main" noChangeAspect="1"/>
+            </wp:cNvGraphicFramePr>
+            <a:graphic xmlns:a="http://schemas.openxmlformats.org/drawingml/2006/main">
+              <a:graphicData uri="http://schemas.openxmlformats.org/drawingml/2006/picture">
+                <pic:pic xmlns:pic="http://schemas.openxmlformats.org/drawingml/2006/picture">
+                  <pic:nvPicPr>
+                    <pic:cNvPr id="13" name="Picture 13"/>
+                    <pic:cNvPicPr/>
+                  </pic:nvPicPr>
+                  <pic:blipFill>
+                    <a:blip r:embed="rId16">
+                      <a:clrChange>
+                        <a:clrFrom>
+                          <a:srgbClr val="FFFFFF"/>
+                        </a:clrFrom>
+                        <a:clrTo>
+                          <a:srgbClr val="FFFFFF">
+                            <a:alpha val="0"/>
+                          </a:srgbClr>
+                        </a:clrTo>
+                      </a:clrChange>
+                      <a:extLst>
+                        <a:ext uri="{BEBA8EAE-BF5A-486C-A8C5-ECC9F3942E4B}">
+                          <a14:imgProps xmlns:a14="http://schemas.microsoft.com/office/drawing/2010/main">
+                            <a14:imgLayer r:embed="rId17">
+                              <a14:imgEffect>
+                                <a14:colorTemperature colorTemp="8108"/>
+                              </a14:imgEffect>
+                              <a14:imgEffect>
+                                <a14:saturation sat="70000"/>
+                              </a14:imgEffect>
+                              <a14:imgEffect>
+                                <a14:brightnessContrast bright="20000" contrast="10000"/>
+                              </a14:imgEffect>
+                            </a14:imgLayer>
+                          </a14:imgProps>
+                        </a:ext>
+                        <a:ext uri="{28A0092B-C50C-407E-A947-70E740481C1C}">
+                          <a14:useLocalDpi xmlns:a14="http://schemas.microsoft.com/office/drawing/2010/main" val="0"/>
+                        </a:ext>
+                      </a:extLst>
+                    </a:blip>
+                    <a:stretch>
+                      <a:fillRect/>
+                    </a:stretch>
+                  </pic:blipFill>
+                  <pic:spPr>
+                    <a:xfrm rot="5400000">
+                      <a:off x="0" y="0"/>
+                      <a:ext cx="9825990" cy="5540375"/>
+                    </a:xfrm>
+                    <a:prstGeom prst="rect">
+                      <a:avLst/>
+                    </a:prstGeom>
+                    <a:effectLst>
+                      <a:softEdge rad="76200"/>
+                    </a:effectLst>
+                  </pic:spPr>
+                </pic:pic>
+              </a:graphicData>
+            </a:graphic>
+            <wp14:sizeRelH relativeFrom="margin">
+              <wp14:pctWidth>0</wp14:pctWidth>
+            </wp14:sizeRelH>
+            <wp14:sizeRelV relativeFrom="margin">
+              <wp14:pctHeight>0</wp14:pctHeight>
+            </wp14:sizeRelV>
+          </wp:anchor>
+        </w:drawing>
+      </w:r>
+      <w:r>
+        <w:rPr>
           <w:sz w:val="16"/>
           <w:szCs w:val="16"/>
         </w:rPr>
@@ -645,7 +810,27 @@
           <w:sz w:val="16"/>
           <w:szCs w:val="16"/>
         </w:rPr>
-        <w:t xml:space="preserve"> place each dice on the corresponding ingredient storage space. 6s can be placed on any ingredient.</w:t>
+        <w:t xml:space="preserve"> place each dice on the corresponding ingredient storage space</w:t>
+      </w:r>
+      <w:r>
+        <w:rPr>
+          <w:sz w:val="16"/>
+          <w:szCs w:val="16"/>
+        </w:rPr>
+        <w:t xml:space="preserve"> in the </w:t>
+      </w:r>
+      <w:r>
+        <w:rPr>
+          <w:rFonts w:ascii="Blackadder ITC" w:hAnsi="Blackadder ITC"/>
+        </w:rPr>
+        <w:t>Inventory</w:t>
+      </w:r>
+      <w:r>
+        <w:rPr>
+          <w:sz w:val="16"/>
+          <w:szCs w:val="16"/>
+        </w:rPr>
+        <w:t>. 6s can be placed on any ingredient.</w:t>
       </w:r>
     </w:p>
     <w:p>
@@ -655,6 +840,7 @@
           <w:ilvl w:val="1"/>
           <w:numId w:val="7"/>
         </w:numPr>
+        <w:spacing w:line="240" w:lineRule="auto"/>
         <w:ind w:left="0"/>
         <w:rPr>
           <w:b/>
@@ -680,6 +866,7 @@
           <w:ilvl w:val="2"/>
           <w:numId w:val="7"/>
         </w:numPr>
+        <w:spacing w:line="240" w:lineRule="auto"/>
         <w:ind w:left="426"/>
         <w:rPr>
           <w:sz w:val="16"/>
@@ -701,6 +888,7 @@
           <w:ilvl w:val="2"/>
           <w:numId w:val="7"/>
         </w:numPr>
+        <w:spacing w:line="240" w:lineRule="auto"/>
         <w:ind w:left="426"/>
         <w:rPr>
           <w:sz w:val="16"/>
@@ -722,6 +910,7 @@
           <w:ilvl w:val="2"/>
           <w:numId w:val="7"/>
         </w:numPr>
+        <w:spacing w:line="240" w:lineRule="auto"/>
         <w:ind w:left="426"/>
         <w:rPr>
           <w:sz w:val="16"/>
@@ -733,7 +922,29 @@
           <w:sz w:val="16"/>
           <w:szCs w:val="16"/>
         </w:rPr>
-        <w:t xml:space="preserve">Add a mark in the inventory for each ingredient bought. You may not have more than </w:t>
+        <w:t xml:space="preserve">Add a mark in the </w:t>
+      </w:r>
+      <w:r>
+        <w:rPr>
+          <w:rFonts w:ascii="Blackadder ITC" w:hAnsi="Blackadder ITC"/>
+        </w:rPr>
+        <w:t>I</w:t>
+      </w:r>
+      <w:r>
+        <w:rPr>
+          <w:rFonts w:ascii="Blackadder ITC" w:hAnsi="Blackadder ITC"/>
+        </w:rPr>
+        <w:t>nventory</w:t>
+      </w:r>
+      <w:r>
+        <w:t xml:space="preserve"> </w:t>
+      </w:r>
+      <w:r>
+        <w:rPr>
+          <w:sz w:val="16"/>
+          <w:szCs w:val="16"/>
+        </w:rPr>
+        <w:t xml:space="preserve">for each ingredient bought. You may not have more than </w:t>
       </w:r>
       <w:r>
         <w:rPr>
@@ -752,7 +963,7 @@
     </w:p>
     <w:p>
       <w:pPr>
-        <w:spacing w:after="0"/>
+        <w:spacing w:after="0" w:line="240" w:lineRule="auto"/>
         <w:rPr>
           <w:b/>
           <w:bCs/>
@@ -808,7 +1019,7 @@
     </w:p>
     <w:p>
       <w:pPr>
-        <w:spacing w:after="0"/>
+        <w:spacing w:after="0" w:line="240" w:lineRule="auto"/>
         <w:rPr>
           <w:sz w:val="18"/>
           <w:szCs w:val="18"/>
@@ -836,6 +1047,7 @@
           <w:ilvl w:val="0"/>
           <w:numId w:val="13"/>
         </w:numPr>
+        <w:spacing w:line="240" w:lineRule="auto"/>
         <w:ind w:left="142"/>
         <w:rPr>
           <w:sz w:val="16"/>
@@ -847,7 +1059,34 @@
           <w:sz w:val="16"/>
           <w:szCs w:val="16"/>
         </w:rPr>
-        <w:t xml:space="preserve">Decide which ingredients you want to mix. You must have the ingredients you wish to mix in your inventory, either as dice, or as a mark on the container. </w:t>
+        <w:t xml:space="preserve">Decide which ingredients you want to mix. You must have the ingredients you wish to mix in </w:t>
+      </w:r>
+      <w:r>
+        <w:rPr>
+          <w:sz w:val="16"/>
+          <w:szCs w:val="16"/>
+        </w:rPr>
+        <w:t>the</w:t>
+      </w:r>
+      <w:r>
+        <w:rPr>
+          <w:sz w:val="16"/>
+          <w:szCs w:val="16"/>
+        </w:rPr>
+        <w:t xml:space="preserve"> </w:t>
+      </w:r>
+      <w:r>
+        <w:rPr>
+          <w:rFonts w:ascii="Blackadder ITC" w:hAnsi="Blackadder ITC"/>
+        </w:rPr>
+        <w:t>Inventory</w:t>
+      </w:r>
+      <w:r>
+        <w:rPr>
+          <w:sz w:val="16"/>
+          <w:szCs w:val="16"/>
+        </w:rPr>
+        <w:t xml:space="preserve">, either as dice, or as a mark on the container. </w:t>
       </w:r>
     </w:p>
     <w:p>
@@ -857,6 +1096,7 @@
           <w:ilvl w:val="0"/>
           <w:numId w:val="13"/>
         </w:numPr>
+        <w:spacing w:line="240" w:lineRule="auto"/>
         <w:ind w:left="142"/>
         <w:rPr>
           <w:sz w:val="16"/>
@@ -902,7 +1142,34 @@
           <w:sz w:val="16"/>
           <w:szCs w:val="16"/>
         </w:rPr>
-        <w:t>. Remove the ingredients from your inventory by either removing a dice from your game</w:t>
+        <w:t xml:space="preserve">. Remove the ingredients from your </w:t>
+      </w:r>
+      <w:r>
+        <w:rPr>
+          <w:rFonts w:ascii="Blackadder ITC" w:hAnsi="Blackadder ITC"/>
+        </w:rPr>
+        <w:t>Inventory</w:t>
+      </w:r>
+      <w:r>
+        <w:rPr>
+          <w:sz w:val="16"/>
+          <w:szCs w:val="16"/>
+        </w:rPr>
+        <w:t xml:space="preserve"> by either removing a</w:t>
+      </w:r>
+      <w:r>
+        <w:rPr>
+          <w:sz w:val="16"/>
+          <w:szCs w:val="16"/>
+        </w:rPr>
+        <w:t>n associated</w:t>
+      </w:r>
+      <w:r>
+        <w:rPr>
+          <w:sz w:val="16"/>
+          <w:szCs w:val="16"/>
+        </w:rPr>
+        <w:t xml:space="preserve"> dice from your game</w:t>
       </w:r>
       <w:r>
         <w:rPr>
@@ -954,6 +1221,7 @@
           <w:ilvl w:val="0"/>
           <w:numId w:val="13"/>
         </w:numPr>
+        <w:spacing w:line="240" w:lineRule="auto"/>
         <w:ind w:left="142"/>
         <w:rPr>
           <w:sz w:val="16"/>
@@ -965,7 +1233,21 @@
           <w:sz w:val="16"/>
           <w:szCs w:val="16"/>
         </w:rPr>
-        <w:t xml:space="preserve">Using the webapp, input the ingredients you want to mix, and click the “M” button. The webapp will inform you which reactions you have discovered. </w:t>
+        <w:t>Using the webapp, input the ingredients you want to mix, and click the “M”</w:t>
+      </w:r>
+      <w:r>
+        <w:rPr>
+          <w:sz w:val="16"/>
+          <w:szCs w:val="16"/>
+        </w:rPr>
+        <w:t xml:space="preserve"> (for mix)</w:t>
+      </w:r>
+      <w:r>
+        <w:rPr>
+          <w:sz w:val="16"/>
+          <w:szCs w:val="16"/>
+        </w:rPr>
+        <w:t xml:space="preserve"> button. The webapp will inform you which reactions you have discovered. </w:t>
       </w:r>
     </w:p>
     <w:p>
@@ -975,6 +1257,7 @@
           <w:ilvl w:val="0"/>
           <w:numId w:val="13"/>
         </w:numPr>
+        <w:spacing w:line="240" w:lineRule="auto"/>
         <w:ind w:left="142"/>
         <w:rPr>
           <w:sz w:val="16"/>
@@ -986,7 +1269,20 @@
           <w:sz w:val="16"/>
           <w:szCs w:val="16"/>
         </w:rPr>
-        <w:t>If the recipe granted you any bonus ingredients, make marks in your inventory, take more dice or adjust your gold accordingly.</w:t>
+        <w:t xml:space="preserve">If the recipe granted you any bonus ingredients, make marks in your </w:t>
+      </w:r>
+      <w:r>
+        <w:rPr>
+          <w:rFonts w:ascii="Blackadder ITC" w:hAnsi="Blackadder ITC"/>
+        </w:rPr>
+        <w:t>Inventory</w:t>
+      </w:r>
+      <w:r>
+        <w:rPr>
+          <w:sz w:val="16"/>
+          <w:szCs w:val="16"/>
+        </w:rPr>
+        <w:t>, take more dice or adjust your gold accordingly.</w:t>
       </w:r>
     </w:p>
     <w:p>
@@ -996,6 +1292,7 @@
           <w:ilvl w:val="0"/>
           <w:numId w:val="13"/>
         </w:numPr>
+        <w:spacing w:line="240" w:lineRule="auto"/>
         <w:ind w:left="142"/>
         <w:rPr>
           <w:sz w:val="16"/>
@@ -1012,6 +1309,7 @@
     </w:p>
     <w:p>
       <w:pPr>
+        <w:spacing w:line="240" w:lineRule="auto"/>
         <w:rPr>
           <w:sz w:val="16"/>
           <w:szCs w:val="16"/>
@@ -1088,6 +1386,7 @@
           <w:ilvl w:val="0"/>
           <w:numId w:val="15"/>
         </w:numPr>
+        <w:spacing w:line="240" w:lineRule="auto"/>
         <w:ind w:left="142"/>
         <w:rPr>
           <w:sz w:val="16"/>
@@ -1099,7 +1398,49 @@
           <w:sz w:val="16"/>
           <w:szCs w:val="16"/>
         </w:rPr>
-        <w:t>If they mixed the philosopher’s stone, declare it to the group, then go straight to the End of Game phase.</w:t>
+        <w:t>I</w:t>
+      </w:r>
+      <w:r>
+        <w:rPr>
+          <w:sz w:val="16"/>
+          <w:szCs w:val="16"/>
+        </w:rPr>
+        <w:t xml:space="preserve">f a player </w:t>
+      </w:r>
+      <w:r>
+        <w:rPr>
+          <w:sz w:val="16"/>
+          <w:szCs w:val="16"/>
+        </w:rPr>
+        <w:t>mixed the philosopher’s stone,</w:t>
+      </w:r>
+      <w:r>
+        <w:rPr>
+          <w:sz w:val="16"/>
+          <w:szCs w:val="16"/>
+        </w:rPr>
+        <w:t xml:space="preserve"> they must</w:t>
+      </w:r>
+      <w:r>
+        <w:rPr>
+          <w:sz w:val="16"/>
+          <w:szCs w:val="16"/>
+        </w:rPr>
+        <w:t xml:space="preserve"> declare it to the group, then</w:t>
+      </w:r>
+      <w:r>
+        <w:rPr>
+          <w:sz w:val="16"/>
+          <w:szCs w:val="16"/>
+        </w:rPr>
+        <w:t xml:space="preserve"> everyone must</w:t>
+      </w:r>
+      <w:r>
+        <w:rPr>
+          <w:sz w:val="16"/>
+          <w:szCs w:val="16"/>
+        </w:rPr>
+        <w:t xml:space="preserve"> go straight to the End of Game phase.</w:t>
       </w:r>
     </w:p>
     <w:p>
@@ -1109,6 +1450,7 @@
           <w:ilvl w:val="0"/>
           <w:numId w:val="15"/>
         </w:numPr>
+        <w:spacing w:line="240" w:lineRule="auto"/>
         <w:ind w:left="142"/>
         <w:rPr>
           <w:rFonts w:asciiTheme="majorHAnsi" w:eastAsiaTheme="majorEastAsia" w:hAnsiTheme="majorHAnsi" w:cstheme="majorBidi"/>
@@ -1122,11 +1464,40 @@
           <w:sz w:val="16"/>
           <w:szCs w:val="16"/>
         </w:rPr>
-        <w:t>If they did not mix the philosopher’s stone, declare the recipe they mixed to the group. Other players are free to note it down if they wish.</w:t>
-      </w:r>
-    </w:p>
-    <w:p>
-      <w:pPr>
+        <w:t xml:space="preserve">If </w:t>
+      </w:r>
+      <w:r>
+        <w:rPr>
+          <w:sz w:val="16"/>
+          <w:szCs w:val="16"/>
+        </w:rPr>
+        <w:t>a player did</w:t>
+      </w:r>
+      <w:r>
+        <w:rPr>
+          <w:sz w:val="16"/>
+          <w:szCs w:val="16"/>
+        </w:rPr>
+        <w:t xml:space="preserve"> not mix the philosopher’s stone,</w:t>
+      </w:r>
+      <w:r>
+        <w:rPr>
+          <w:sz w:val="16"/>
+          <w:szCs w:val="16"/>
+        </w:rPr>
+        <w:t xml:space="preserve"> they must</w:t>
+      </w:r>
+      <w:r>
+        <w:rPr>
+          <w:sz w:val="16"/>
+          <w:szCs w:val="16"/>
+        </w:rPr>
+        <w:t xml:space="preserve"> declare the recipe they mixed to the group. Other players are free to note it down if they wish.</w:t>
+      </w:r>
+    </w:p>
+    <w:p>
+      <w:pPr>
+        <w:spacing w:line="240" w:lineRule="auto"/>
         <w:rPr>
           <w:sz w:val="16"/>
           <w:szCs w:val="16"/>
@@ -1207,12 +1578,20 @@
           <w:sz w:val="16"/>
           <w:szCs w:val="16"/>
         </w:rPr>
+        <w:t xml:space="preserve">then </w:t>
+      </w:r>
+      <w:r>
+        <w:rPr>
+          <w:sz w:val="16"/>
+          <w:szCs w:val="16"/>
+        </w:rPr>
         <w:t>they have lost and are out of the game.</w:t>
       </w:r>
     </w:p>
     <w:p>
       <w:pPr>
         <w:pStyle w:val="Heading1"/>
+        <w:spacing w:line="240" w:lineRule="auto"/>
         <w:rPr>
           <w:rFonts w:ascii="Blackadder ITC" w:hAnsi="Blackadder ITC"/>
           <w:color w:val="auto"/>
@@ -1232,17 +1611,74 @@
     </w:p>
     <w:p>
       <w:pPr>
-        <w:rPr>
-          <w:sz w:val="16"/>
-          <w:szCs w:val="16"/>
-        </w:rPr>
-      </w:pPr>
-      <w:r>
-        <w:rPr>
-          <w:sz w:val="16"/>
-          <w:szCs w:val="16"/>
-        </w:rPr>
-        <w:t>If a player has mixed the Philosopher’s Stone (according to the webapp), then they must declare it to the group. They immediately gain 5 gold. All other players may do the following two actions in succession</w:t>
+        <w:spacing w:line="240" w:lineRule="auto"/>
+        <w:rPr>
+          <w:sz w:val="16"/>
+          <w:szCs w:val="16"/>
+        </w:rPr>
+      </w:pPr>
+      <w:r>
+        <w:rPr>
+          <w:sz w:val="16"/>
+          <w:szCs w:val="16"/>
+        </w:rPr>
+        <w:t>If a</w:t>
+      </w:r>
+      <w:r>
+        <w:rPr>
+          <w:sz w:val="16"/>
+          <w:szCs w:val="16"/>
+        </w:rPr>
+        <w:t>ny</w:t>
+      </w:r>
+      <w:r>
+        <w:rPr>
+          <w:sz w:val="16"/>
+          <w:szCs w:val="16"/>
+        </w:rPr>
+        <w:t xml:space="preserve"> play</w:t>
+      </w:r>
+      <w:r>
+        <w:rPr>
+          <w:sz w:val="16"/>
+          <w:szCs w:val="16"/>
+        </w:rPr>
+        <w:t>ers</w:t>
+      </w:r>
+      <w:r>
+        <w:rPr>
+          <w:sz w:val="16"/>
+          <w:szCs w:val="16"/>
+        </w:rPr>
+        <w:t xml:space="preserve"> </w:t>
+      </w:r>
+      <w:r>
+        <w:rPr>
+          <w:sz w:val="16"/>
+          <w:szCs w:val="16"/>
+        </w:rPr>
+        <w:t xml:space="preserve">have </w:t>
+      </w:r>
+      <w:r>
+        <w:rPr>
+          <w:sz w:val="16"/>
+          <w:szCs w:val="16"/>
+        </w:rPr>
+        <w:t xml:space="preserve">mixed the Philosopher’s Stone (according to the webapp), then they must declare it to the group. They immediately gain 5 gold. All other players </w:t>
+      </w:r>
+      <w:r>
+        <w:rPr>
+          <w:sz w:val="16"/>
+          <w:szCs w:val="16"/>
+        </w:rPr>
+        <w:t xml:space="preserve">who did not create the stone </w:t>
+      </w:r>
+      <w:r>
+        <w:rPr>
+          <w:sz w:val="16"/>
+          <w:szCs w:val="16"/>
+        </w:rPr>
+        <w:t>may do the following two actions in succession</w:t>
       </w:r>
     </w:p>
     <w:p>
@@ -1252,6 +1688,7 @@
           <w:ilvl w:val="0"/>
           <w:numId w:val="9"/>
         </w:numPr>
+        <w:spacing w:line="240" w:lineRule="auto"/>
         <w:rPr>
           <w:sz w:val="16"/>
           <w:szCs w:val="16"/>
@@ -1272,6 +1709,7 @@
           <w:ilvl w:val="0"/>
           <w:numId w:val="9"/>
         </w:numPr>
+        <w:spacing w:line="240" w:lineRule="auto"/>
         <w:rPr>
           <w:sz w:val="16"/>
           <w:szCs w:val="16"/>
@@ -1287,21 +1725,23 @@
     </w:p>
     <w:p>
       <w:pPr>
-        <w:rPr>
-          <w:sz w:val="16"/>
-          <w:szCs w:val="16"/>
-        </w:rPr>
-      </w:pPr>
-      <w:r>
-        <w:rPr>
-          <w:sz w:val="16"/>
-          <w:szCs w:val="16"/>
-        </w:rPr>
-        <w:t xml:space="preserve">Any players who successfully mixed the philosopher’s stone immediately gain 3 gold. </w:t>
-      </w:r>
-    </w:p>
-    <w:p>
-      <w:pPr>
+        <w:spacing w:line="240" w:lineRule="auto"/>
+        <w:rPr>
+          <w:sz w:val="16"/>
+          <w:szCs w:val="16"/>
+        </w:rPr>
+      </w:pPr>
+      <w:r>
+        <w:rPr>
+          <w:sz w:val="16"/>
+          <w:szCs w:val="16"/>
+        </w:rPr>
+        <w:t xml:space="preserve">Any players who successfully mix the philosopher’s stone immediately gain 3 gold. </w:t>
+      </w:r>
+    </w:p>
+    <w:p>
+      <w:pPr>
+        <w:spacing w:line="240" w:lineRule="auto"/>
         <w:rPr>
           <w:rFonts w:asciiTheme="majorHAnsi" w:eastAsiaTheme="majorEastAsia" w:hAnsiTheme="majorHAnsi" w:cstheme="majorBidi"/>
           <w:color w:val="2F5496" w:themeColor="accent1" w:themeShade="BF"/>
@@ -1314,7 +1754,21 @@
           <w:sz w:val="16"/>
           <w:szCs w:val="16"/>
         </w:rPr>
-        <w:t>Players should compare the gold they have left. The player with the most wins. In the event of a tie break, the tie is won firstly by the player who discovered the Philosopher’s Stone and triggered the end of game round. If neither player did this, then the player with the most ingredients wins. If this is a tie, then the players share the win.</w:t>
+        <w:t>Players should compare the gold they have left. The player with the most wins. In the event of a tie break, the tie is won firstly by the player who discovered the Philosopher’s Stone and triggered the end of game round. If neither player did this</w:t>
+      </w:r>
+      <w:r>
+        <w:rPr>
+          <w:sz w:val="16"/>
+          <w:szCs w:val="16"/>
+        </w:rPr>
+        <w:t xml:space="preserve"> (or multiple players did)</w:t>
+      </w:r>
+      <w:r>
+        <w:rPr>
+          <w:sz w:val="16"/>
+          <w:szCs w:val="16"/>
+        </w:rPr>
+        <w:t>, then the player with the most ingredients wins. If this is a tie, then the players share the win.</w:t>
       </w:r>
     </w:p>
     <w:p>
@@ -1353,28 +1807,28 @@
         </w:numPr>
         <w:ind w:left="0"/>
         <w:rPr>
-          <w:sz w:val="16"/>
-          <w:szCs w:val="16"/>
-        </w:rPr>
-      </w:pPr>
-      <w:r>
-        <w:rPr>
-          <w:sz w:val="16"/>
-          <w:szCs w:val="16"/>
+          <w:sz w:val="17"/>
+          <w:szCs w:val="17"/>
+        </w:rPr>
+      </w:pPr>
+      <w:r>
+        <w:rPr>
+          <w:sz w:val="17"/>
+          <w:szCs w:val="17"/>
         </w:rPr>
         <w:t xml:space="preserve">In this game, players will be inputting an alchemical recipe into a webapp, and using the information returned to deduce the recipe of the </w:t>
       </w:r>
       <w:r>
         <w:rPr>
-          <w:sz w:val="16"/>
-          <w:szCs w:val="16"/>
+          <w:sz w:val="17"/>
+          <w:szCs w:val="17"/>
         </w:rPr>
         <w:t>philosopher’s</w:t>
       </w:r>
       <w:r>
         <w:rPr>
-          <w:sz w:val="16"/>
-          <w:szCs w:val="16"/>
+          <w:sz w:val="17"/>
+          <w:szCs w:val="17"/>
         </w:rPr>
         <w:t xml:space="preserve"> stone.</w:t>
       </w:r>
@@ -1388,28 +1842,28 @@
         </w:numPr>
         <w:ind w:left="0"/>
         <w:rPr>
-          <w:sz w:val="16"/>
-          <w:szCs w:val="16"/>
-        </w:rPr>
-      </w:pPr>
-      <w:r>
-        <w:rPr>
-          <w:sz w:val="16"/>
-          <w:szCs w:val="16"/>
+          <w:sz w:val="17"/>
+          <w:szCs w:val="17"/>
+        </w:rPr>
+      </w:pPr>
+      <w:r>
+        <w:rPr>
+          <w:sz w:val="17"/>
+          <w:szCs w:val="17"/>
         </w:rPr>
         <w:t xml:space="preserve">An alchemical </w:t>
       </w:r>
       <w:r>
         <w:rPr>
-          <w:sz w:val="16"/>
-          <w:szCs w:val="16"/>
+          <w:sz w:val="17"/>
+          <w:szCs w:val="17"/>
         </w:rPr>
         <w:t>recipe</w:t>
       </w:r>
       <w:r>
         <w:rPr>
-          <w:sz w:val="16"/>
-          <w:szCs w:val="16"/>
+          <w:sz w:val="17"/>
+          <w:szCs w:val="17"/>
         </w:rPr>
         <w:t xml:space="preserve"> contains between 2 and 6 ingredients, consisting of </w:t>
       </w:r>
@@ -1423,28 +1877,28 @@
         </w:numPr>
         <w:ind w:left="284"/>
         <w:rPr>
-          <w:sz w:val="16"/>
-          <w:szCs w:val="16"/>
-        </w:rPr>
-      </w:pPr>
-      <w:r>
-        <w:rPr>
-          <w:sz w:val="16"/>
-          <w:szCs w:val="16"/>
+          <w:sz w:val="17"/>
+          <w:szCs w:val="17"/>
+        </w:rPr>
+      </w:pPr>
+      <w:r>
+        <w:rPr>
+          <w:sz w:val="17"/>
+          <w:szCs w:val="17"/>
         </w:rPr>
         <w:t>Nitre (</w:t>
       </w:r>
       <w:r>
         <w:rPr>
-          <w:sz w:val="16"/>
-          <w:szCs w:val="16"/>
+          <w:sz w:val="17"/>
+          <w:szCs w:val="17"/>
         </w:rPr>
         <w:t>n</w:t>
       </w:r>
       <w:r>
         <w:rPr>
-          <w:sz w:val="16"/>
-          <w:szCs w:val="16"/>
+          <w:sz w:val="17"/>
+          <w:szCs w:val="17"/>
         </w:rPr>
         <w:t>)</w:t>
       </w:r>
@@ -1458,30 +1912,39 @@
         </w:numPr>
         <w:ind w:left="284"/>
         <w:rPr>
-          <w:sz w:val="16"/>
-          <w:szCs w:val="16"/>
-        </w:rPr>
-      </w:pPr>
-      <w:r>
-        <w:rPr>
-          <w:sz w:val="16"/>
-          <w:szCs w:val="16"/>
+          <w:sz w:val="17"/>
+          <w:szCs w:val="17"/>
+        </w:rPr>
+      </w:pPr>
+      <w:r>
+        <w:rPr>
+          <w:sz w:val="17"/>
+          <w:szCs w:val="17"/>
         </w:rPr>
         <w:t>Aqua Fort</w:t>
       </w:r>
       <w:r>
         <w:rPr>
-          <w:sz w:val="16"/>
-          <w:szCs w:val="16"/>
+          <w:sz w:val="17"/>
+          <w:szCs w:val="17"/>
         </w:rPr>
         <w:t>is</w:t>
       </w:r>
       <w:r>
         <w:rPr>
-          <w:sz w:val="16"/>
-          <w:szCs w:val="16"/>
+          <w:sz w:val="17"/>
+          <w:szCs w:val="17"/>
         </w:rPr>
         <w:t xml:space="preserve"> (a)</w:t>
+      </w:r>
+      <w:r>
+        <w:rPr>
+          <w:rFonts w:ascii="Blackadder ITC" w:hAnsi="Blackadder ITC"/>
+          <w:noProof/>
+          <w:sz w:val="17"/>
+          <w:szCs w:val="17"/>
+        </w:rPr>
+        <w:t xml:space="preserve"> </w:t>
       </w:r>
     </w:p>
     <w:p>
@@ -1493,14 +1956,14 @@
         </w:numPr>
         <w:ind w:left="284"/>
         <w:rPr>
-          <w:sz w:val="16"/>
-          <w:szCs w:val="16"/>
-        </w:rPr>
-      </w:pPr>
-      <w:r>
-        <w:rPr>
-          <w:sz w:val="16"/>
-          <w:szCs w:val="16"/>
+          <w:sz w:val="17"/>
+          <w:szCs w:val="17"/>
+        </w:rPr>
+      </w:pPr>
+      <w:r>
+        <w:rPr>
+          <w:sz w:val="17"/>
+          <w:szCs w:val="17"/>
         </w:rPr>
         <w:t>Quicksilver (q)</w:t>
       </w:r>
@@ -1514,14 +1977,14 @@
         </w:numPr>
         <w:ind w:left="284"/>
         <w:rPr>
-          <w:sz w:val="16"/>
-          <w:szCs w:val="16"/>
-        </w:rPr>
-      </w:pPr>
-      <w:r>
-        <w:rPr>
-          <w:sz w:val="16"/>
-          <w:szCs w:val="16"/>
+          <w:sz w:val="17"/>
+          <w:szCs w:val="17"/>
+        </w:rPr>
+      </w:pPr>
+      <w:r>
+        <w:rPr>
+          <w:sz w:val="17"/>
+          <w:szCs w:val="17"/>
         </w:rPr>
         <w:t>Lead (l)</w:t>
       </w:r>
@@ -1535,14 +1998,14 @@
         </w:numPr>
         <w:ind w:left="284"/>
         <w:rPr>
-          <w:sz w:val="16"/>
-          <w:szCs w:val="16"/>
-        </w:rPr>
-      </w:pPr>
-      <w:r>
-        <w:rPr>
-          <w:sz w:val="16"/>
-          <w:szCs w:val="16"/>
+          <w:sz w:val="17"/>
+          <w:szCs w:val="17"/>
+        </w:rPr>
+      </w:pPr>
+      <w:r>
+        <w:rPr>
+          <w:sz w:val="17"/>
+          <w:szCs w:val="17"/>
         </w:rPr>
         <w:t>Phosphor (p)</w:t>
       </w:r>
@@ -1552,58 +2015,58 @@
         <w:pStyle w:val="ListParagraph"/>
         <w:ind w:left="0"/>
         <w:rPr>
-          <w:sz w:val="16"/>
-          <w:szCs w:val="16"/>
-        </w:rPr>
-      </w:pPr>
-      <w:r>
-        <w:rPr>
-          <w:sz w:val="16"/>
-          <w:szCs w:val="16"/>
+          <w:sz w:val="17"/>
+          <w:szCs w:val="17"/>
+        </w:rPr>
+      </w:pPr>
+      <w:r>
+        <w:rPr>
+          <w:sz w:val="17"/>
+          <w:szCs w:val="17"/>
         </w:rPr>
         <w:t>arranged in a</w:t>
       </w:r>
       <w:r>
         <w:rPr>
-          <w:sz w:val="16"/>
-          <w:szCs w:val="16"/>
+          <w:sz w:val="17"/>
+          <w:szCs w:val="17"/>
         </w:rPr>
         <w:t>ny</w:t>
       </w:r>
       <w:r>
         <w:rPr>
-          <w:sz w:val="16"/>
-          <w:szCs w:val="16"/>
+          <w:sz w:val="17"/>
+          <w:szCs w:val="17"/>
         </w:rPr>
         <w:t xml:space="preserve"> </w:t>
       </w:r>
       <w:r>
         <w:rPr>
-          <w:sz w:val="16"/>
-          <w:szCs w:val="16"/>
+          <w:sz w:val="17"/>
+          <w:szCs w:val="17"/>
         </w:rPr>
         <w:t>sequence. An example recipe might be Quicksilver-Nitre-Aqua Fortis-Nitre, which would be abbreviated as “</w:t>
       </w:r>
       <w:proofErr w:type="spellStart"/>
       <w:r>
         <w:rPr>
-          <w:sz w:val="16"/>
-          <w:szCs w:val="16"/>
+          <w:sz w:val="17"/>
+          <w:szCs w:val="17"/>
         </w:rPr>
         <w:t>q</w:t>
       </w:r>
       <w:r>
         <w:rPr>
-          <w:sz w:val="16"/>
-          <w:szCs w:val="16"/>
+          <w:sz w:val="17"/>
+          <w:szCs w:val="17"/>
         </w:rPr>
         <w:t>nan</w:t>
       </w:r>
       <w:proofErr w:type="spellEnd"/>
       <w:r>
         <w:rPr>
-          <w:sz w:val="16"/>
-          <w:szCs w:val="16"/>
+          <w:sz w:val="17"/>
+          <w:szCs w:val="17"/>
         </w:rPr>
         <w:t>”.</w:t>
       </w:r>
@@ -1617,44 +2080,44 @@
         </w:numPr>
         <w:ind w:left="0"/>
         <w:rPr>
-          <w:sz w:val="16"/>
-          <w:szCs w:val="16"/>
-        </w:rPr>
-      </w:pPr>
-      <w:r>
-        <w:rPr>
-          <w:sz w:val="16"/>
-          <w:szCs w:val="16"/>
+          <w:sz w:val="17"/>
+          <w:szCs w:val="17"/>
+        </w:rPr>
+      </w:pPr>
+      <w:r>
+        <w:rPr>
+          <w:sz w:val="17"/>
+          <w:szCs w:val="17"/>
         </w:rPr>
         <w:t xml:space="preserve">Each ingredient may react with the ingredients adjacent to it. For example, </w:t>
       </w:r>
       <w:r>
         <w:rPr>
-          <w:sz w:val="16"/>
-          <w:szCs w:val="16"/>
+          <w:sz w:val="17"/>
+          <w:szCs w:val="17"/>
         </w:rPr>
         <w:t>“</w:t>
       </w:r>
       <w:proofErr w:type="spellStart"/>
       <w:r>
         <w:rPr>
-          <w:sz w:val="16"/>
-          <w:szCs w:val="16"/>
+          <w:sz w:val="17"/>
+          <w:szCs w:val="17"/>
         </w:rPr>
         <w:t>qaan</w:t>
       </w:r>
       <w:proofErr w:type="spellEnd"/>
       <w:r>
         <w:rPr>
-          <w:sz w:val="16"/>
-          <w:szCs w:val="16"/>
+          <w:sz w:val="17"/>
+          <w:szCs w:val="17"/>
         </w:rPr>
         <w:t>”</w:t>
       </w:r>
       <w:r>
         <w:rPr>
-          <w:sz w:val="16"/>
-          <w:szCs w:val="16"/>
+          <w:sz w:val="17"/>
+          <w:szCs w:val="17"/>
         </w:rPr>
         <w:t xml:space="preserve"> has the following possible reactions:</w:t>
       </w:r>
@@ -1668,14 +2131,14 @@
         </w:numPr>
         <w:ind w:left="284"/>
         <w:rPr>
-          <w:sz w:val="16"/>
-          <w:szCs w:val="16"/>
-        </w:rPr>
-      </w:pPr>
-      <w:r>
-        <w:rPr>
-          <w:sz w:val="16"/>
-          <w:szCs w:val="16"/>
+          <w:sz w:val="17"/>
+          <w:szCs w:val="17"/>
+        </w:rPr>
+      </w:pPr>
+      <w:r>
+        <w:rPr>
+          <w:sz w:val="17"/>
+          <w:szCs w:val="17"/>
         </w:rPr>
         <w:t>q and a</w:t>
       </w:r>
@@ -1689,14 +2152,14 @@
         </w:numPr>
         <w:ind w:left="284"/>
         <w:rPr>
-          <w:sz w:val="16"/>
-          <w:szCs w:val="16"/>
-        </w:rPr>
-      </w:pPr>
-      <w:r>
-        <w:rPr>
-          <w:sz w:val="16"/>
-          <w:szCs w:val="16"/>
+          <w:sz w:val="17"/>
+          <w:szCs w:val="17"/>
+        </w:rPr>
+      </w:pPr>
+      <w:r>
+        <w:rPr>
+          <w:sz w:val="17"/>
+          <w:szCs w:val="17"/>
         </w:rPr>
         <w:t>a and a</w:t>
       </w:r>
@@ -1710,14 +2173,14 @@
         </w:numPr>
         <w:ind w:left="284"/>
         <w:rPr>
-          <w:sz w:val="16"/>
-          <w:szCs w:val="16"/>
-        </w:rPr>
-      </w:pPr>
-      <w:r>
-        <w:rPr>
-          <w:sz w:val="16"/>
-          <w:szCs w:val="16"/>
+          <w:sz w:val="17"/>
+          <w:szCs w:val="17"/>
+        </w:rPr>
+      </w:pPr>
+      <w:r>
+        <w:rPr>
+          <w:sz w:val="17"/>
+          <w:szCs w:val="17"/>
         </w:rPr>
         <w:t>a and n</w:t>
       </w:r>
@@ -1731,14 +2194,14 @@
         </w:numPr>
         <w:ind w:left="0"/>
         <w:rPr>
-          <w:sz w:val="16"/>
-          <w:szCs w:val="16"/>
-        </w:rPr>
-      </w:pPr>
-      <w:r>
-        <w:rPr>
-          <w:sz w:val="16"/>
-          <w:szCs w:val="16"/>
+          <w:sz w:val="17"/>
+          <w:szCs w:val="17"/>
+        </w:rPr>
+      </w:pPr>
+      <w:r>
+        <w:rPr>
+          <w:sz w:val="17"/>
+          <w:szCs w:val="17"/>
         </w:rPr>
         <w:t>The same recipe may not be mixed twice by the same player.</w:t>
       </w:r>
@@ -1752,44 +2215,140 @@
         </w:numPr>
         <w:ind w:left="0"/>
         <w:rPr>
-          <w:sz w:val="16"/>
-          <w:szCs w:val="16"/>
-        </w:rPr>
-      </w:pPr>
-      <w:r>
-        <w:rPr>
-          <w:sz w:val="16"/>
-          <w:szCs w:val="16"/>
+          <w:sz w:val="17"/>
+          <w:szCs w:val="17"/>
+        </w:rPr>
+      </w:pPr>
+      <w:r>
+        <w:rPr>
+          <w:sz w:val="17"/>
+          <w:szCs w:val="17"/>
         </w:rPr>
         <w:t>There are four possible ways a pair of ingredients can react</w:t>
       </w:r>
       <w:r>
         <w:rPr>
-          <w:sz w:val="16"/>
-          <w:szCs w:val="16"/>
-        </w:rPr>
-        <w:t xml:space="preserve"> – No Reaction, A weak Reaction, A strong Reaction </w:t>
-      </w:r>
-      <w:r>
-        <w:rPr>
-          <w:sz w:val="16"/>
-          <w:szCs w:val="16"/>
+          <w:sz w:val="17"/>
+          <w:szCs w:val="17"/>
+        </w:rPr>
+        <w:t xml:space="preserve"> – </w:t>
+      </w:r>
+      <w:r>
+        <w:rPr>
+          <w:b/>
+          <w:bCs/>
+          <w:sz w:val="17"/>
+          <w:szCs w:val="17"/>
+        </w:rPr>
+        <w:t>No Reaction</w:t>
+      </w:r>
+      <w:r>
+        <w:rPr>
+          <w:sz w:val="17"/>
+          <w:szCs w:val="17"/>
+        </w:rPr>
+        <w:t xml:space="preserve">, A </w:t>
+      </w:r>
+      <w:r>
+        <w:rPr>
+          <w:b/>
+          <w:bCs/>
+          <w:sz w:val="17"/>
+          <w:szCs w:val="17"/>
+        </w:rPr>
+        <w:t>W</w:t>
+      </w:r>
+      <w:r>
+        <w:rPr>
+          <w:b/>
+          <w:bCs/>
+          <w:sz w:val="17"/>
+          <w:szCs w:val="17"/>
+        </w:rPr>
+        <w:t>eak Reaction</w:t>
+      </w:r>
+      <w:r>
+        <w:rPr>
+          <w:sz w:val="17"/>
+          <w:szCs w:val="17"/>
+        </w:rPr>
+        <w:t>, A</w:t>
+      </w:r>
+      <w:r>
+        <w:rPr>
+          <w:sz w:val="17"/>
+          <w:szCs w:val="17"/>
+        </w:rPr>
+        <w:t xml:space="preserve"> </w:t>
+      </w:r>
+      <w:r>
+        <w:rPr>
+          <w:b/>
+          <w:bCs/>
+          <w:sz w:val="17"/>
+          <w:szCs w:val="17"/>
+        </w:rPr>
+        <w:t>S</w:t>
+      </w:r>
+      <w:r>
+        <w:rPr>
+          <w:b/>
+          <w:bCs/>
+          <w:sz w:val="17"/>
+          <w:szCs w:val="17"/>
+        </w:rPr>
+        <w:t>trong Reaction</w:t>
+      </w:r>
+      <w:r>
+        <w:rPr>
+          <w:sz w:val="17"/>
+          <w:szCs w:val="17"/>
+        </w:rPr>
+        <w:t xml:space="preserve"> </w:t>
+      </w:r>
+      <w:r>
+        <w:rPr>
+          <w:sz w:val="17"/>
+          <w:szCs w:val="17"/>
         </w:rPr>
         <w:t>or</w:t>
       </w:r>
       <w:r>
         <w:rPr>
-          <w:sz w:val="16"/>
-          <w:szCs w:val="16"/>
-        </w:rPr>
-        <w:t xml:space="preserve"> a Strong Exhaustible Reaction. When you input a recipe into the webapp, you will be told how many Weak, and Strong reactions occur, but you will not be told which </w:t>
-      </w:r>
-      <w:r>
-        <w:rPr>
-          <w:sz w:val="16"/>
-          <w:szCs w:val="16"/>
-        </w:rPr>
-        <w:t>specific reactions occurred – you must figure this out from carefully repeated observations and logical deduction.</w:t>
+          <w:sz w:val="17"/>
+          <w:szCs w:val="17"/>
+        </w:rPr>
+        <w:t xml:space="preserve"> a </w:t>
+      </w:r>
+      <w:r>
+        <w:rPr>
+          <w:b/>
+          <w:bCs/>
+          <w:sz w:val="17"/>
+          <w:szCs w:val="17"/>
+        </w:rPr>
+        <w:t>Strong Exhaustible Reaction</w:t>
+      </w:r>
+      <w:r>
+        <w:rPr>
+          <w:sz w:val="17"/>
+          <w:szCs w:val="17"/>
+        </w:rPr>
+        <w:t>. When you input a recipe into the webapp, you will be told how many Weak, and Strong reactions occur, but you will not be told which</w:t>
+      </w:r>
+      <w:r>
+        <w:rPr>
+          <w:sz w:val="17"/>
+          <w:szCs w:val="17"/>
+        </w:rPr>
+        <w:t xml:space="preserve"> ingredients reacted </w:t>
+      </w:r>
+      <w:r>
+        <w:rPr>
+          <w:sz w:val="17"/>
+          <w:szCs w:val="17"/>
+        </w:rPr>
+        <w:t>– you must figure this out from carefully repeated observations and logical deduction.</w:t>
       </w:r>
     </w:p>
     <w:p>
@@ -1803,25 +2362,39 @@
         <w:rPr>
           <w:b/>
           <w:bCs/>
-          <w:sz w:val="16"/>
-          <w:szCs w:val="16"/>
+          <w:sz w:val="17"/>
+          <w:szCs w:val="17"/>
         </w:rPr>
       </w:pPr>
       <w:r>
         <w:rPr>
           <w:b/>
           <w:bCs/>
-          <w:sz w:val="16"/>
-          <w:szCs w:val="16"/>
+          <w:sz w:val="17"/>
+          <w:szCs w:val="17"/>
         </w:rPr>
         <w:t xml:space="preserve">No Reaction </w:t>
       </w:r>
       <w:r>
         <w:rPr>
-          <w:sz w:val="16"/>
-          <w:szCs w:val="16"/>
-        </w:rPr>
-        <w:t>means they are inert. If they cause no reaction, then it doesn’t matter which way round they go.</w:t>
+          <w:sz w:val="17"/>
+          <w:szCs w:val="17"/>
+        </w:rPr>
+        <w:t>means the</w:t>
+      </w:r>
+      <w:r>
+        <w:rPr>
+          <w:sz w:val="17"/>
+          <w:szCs w:val="17"/>
+        </w:rPr>
+        <w:t xml:space="preserve"> ingredients</w:t>
+      </w:r>
+      <w:r>
+        <w:rPr>
+          <w:sz w:val="17"/>
+          <w:szCs w:val="17"/>
+        </w:rPr>
+        <w:t xml:space="preserve"> are inert. If they cause no reaction, then it doesn’t matter which way round they go.</w:t>
       </w:r>
     </w:p>
     <w:p>
@@ -1835,37 +2408,51 @@
         <w:rPr>
           <w:b/>
           <w:bCs/>
-          <w:sz w:val="16"/>
-          <w:szCs w:val="16"/>
+          <w:sz w:val="17"/>
+          <w:szCs w:val="17"/>
         </w:rPr>
       </w:pPr>
       <w:r>
         <w:rPr>
           <w:b/>
           <w:bCs/>
-          <w:sz w:val="16"/>
-          <w:szCs w:val="16"/>
-        </w:rPr>
-        <w:t>A Weak Reaction</w:t>
-      </w:r>
-      <w:r>
-        <w:rPr>
-          <w:sz w:val="16"/>
-          <w:szCs w:val="16"/>
-        </w:rPr>
-        <w:t xml:space="preserve"> means that if they were the other way round, you would get a strong reaction. If a pair of ingredients is identical (</w:t>
-      </w:r>
-      <w:r>
-        <w:rPr>
-          <w:sz w:val="16"/>
-          <w:szCs w:val="16"/>
+          <w:sz w:val="17"/>
+          <w:szCs w:val="17"/>
+        </w:rPr>
+        <w:t>Weak Reaction</w:t>
+      </w:r>
+      <w:r>
+        <w:rPr>
+          <w:sz w:val="17"/>
+          <w:szCs w:val="17"/>
+        </w:rPr>
+        <w:t xml:space="preserve"> means that if the</w:t>
+      </w:r>
+      <w:r>
+        <w:rPr>
+          <w:sz w:val="17"/>
+          <w:szCs w:val="17"/>
+        </w:rPr>
+        <w:t xml:space="preserve"> ingredients</w:t>
+      </w:r>
+      <w:r>
+        <w:rPr>
+          <w:sz w:val="17"/>
+          <w:szCs w:val="17"/>
+        </w:rPr>
+        <w:t xml:space="preserve"> were the other way round, you would get a strong reaction. If a pair of ingredients is identical (</w:t>
+      </w:r>
+      <w:r>
+        <w:rPr>
+          <w:sz w:val="17"/>
+          <w:szCs w:val="17"/>
         </w:rPr>
         <w:t>e.g.,</w:t>
       </w:r>
       <w:r>
         <w:rPr>
-          <w:sz w:val="16"/>
-          <w:szCs w:val="16"/>
+          <w:sz w:val="17"/>
+          <w:szCs w:val="17"/>
         </w:rPr>
         <w:t xml:space="preserve"> “aa”), then it cannot have a weak reaction because it is the same both ways around.</w:t>
       </w:r>
@@ -1881,23 +2468,23 @@
         <w:rPr>
           <w:b/>
           <w:bCs/>
-          <w:sz w:val="16"/>
-          <w:szCs w:val="16"/>
+          <w:sz w:val="17"/>
+          <w:szCs w:val="17"/>
         </w:rPr>
       </w:pPr>
       <w:r>
         <w:rPr>
           <w:b/>
           <w:bCs/>
-          <w:sz w:val="16"/>
-          <w:szCs w:val="16"/>
+          <w:sz w:val="17"/>
+          <w:szCs w:val="17"/>
         </w:rPr>
         <w:t>A Strong Reaction</w:t>
       </w:r>
       <w:r>
         <w:rPr>
-          <w:sz w:val="16"/>
-          <w:szCs w:val="16"/>
+          <w:sz w:val="17"/>
+          <w:szCs w:val="17"/>
         </w:rPr>
         <w:t xml:space="preserve"> means you will get one of the following effects:</w:t>
       </w:r>
@@ -1911,28 +2498,28 @@
         </w:numPr>
         <w:ind w:left="567"/>
         <w:rPr>
-          <w:sz w:val="16"/>
-          <w:szCs w:val="16"/>
-        </w:rPr>
-      </w:pPr>
-      <w:r>
-        <w:rPr>
-          <w:sz w:val="16"/>
-          <w:szCs w:val="16"/>
+          <w:sz w:val="17"/>
+          <w:szCs w:val="17"/>
+        </w:rPr>
+      </w:pPr>
+      <w:r>
+        <w:rPr>
+          <w:sz w:val="17"/>
+          <w:szCs w:val="17"/>
         </w:rPr>
         <w:t xml:space="preserve">    "</w:t>
       </w:r>
       <w:r>
         <w:rPr>
-          <w:sz w:val="16"/>
-          <w:szCs w:val="16"/>
+          <w:sz w:val="17"/>
+          <w:szCs w:val="17"/>
         </w:rPr>
         <w:t xml:space="preserve">Gain </w:t>
       </w:r>
       <w:r>
         <w:rPr>
-          <w:sz w:val="16"/>
-          <w:szCs w:val="16"/>
+          <w:sz w:val="17"/>
+          <w:szCs w:val="17"/>
         </w:rPr>
         <w:t>3 Nitre",</w:t>
       </w:r>
@@ -1946,28 +2533,28 @@
         </w:numPr>
         <w:ind w:left="567"/>
         <w:rPr>
-          <w:sz w:val="16"/>
-          <w:szCs w:val="16"/>
-        </w:rPr>
-      </w:pPr>
-      <w:r>
-        <w:rPr>
-          <w:sz w:val="16"/>
-          <w:szCs w:val="16"/>
+          <w:sz w:val="17"/>
+          <w:szCs w:val="17"/>
+        </w:rPr>
+      </w:pPr>
+      <w:r>
+        <w:rPr>
+          <w:sz w:val="17"/>
+          <w:szCs w:val="17"/>
         </w:rPr>
         <w:t xml:space="preserve">    "</w:t>
       </w:r>
       <w:r>
         <w:rPr>
-          <w:sz w:val="16"/>
-          <w:szCs w:val="16"/>
+          <w:sz w:val="17"/>
+          <w:szCs w:val="17"/>
         </w:rPr>
         <w:t xml:space="preserve">Gain </w:t>
       </w:r>
       <w:r>
         <w:rPr>
-          <w:sz w:val="16"/>
-          <w:szCs w:val="16"/>
+          <w:sz w:val="17"/>
+          <w:szCs w:val="17"/>
         </w:rPr>
         <w:t>3 Aqua Fortis",</w:t>
       </w:r>
@@ -1981,28 +2568,28 @@
         </w:numPr>
         <w:ind w:left="567"/>
         <w:rPr>
-          <w:sz w:val="16"/>
-          <w:szCs w:val="16"/>
-        </w:rPr>
-      </w:pPr>
-      <w:r>
-        <w:rPr>
-          <w:sz w:val="16"/>
-          <w:szCs w:val="16"/>
+          <w:sz w:val="17"/>
+          <w:szCs w:val="17"/>
+        </w:rPr>
+      </w:pPr>
+      <w:r>
+        <w:rPr>
+          <w:sz w:val="17"/>
+          <w:szCs w:val="17"/>
         </w:rPr>
         <w:t xml:space="preserve">    "</w:t>
       </w:r>
       <w:r>
         <w:rPr>
-          <w:sz w:val="16"/>
-          <w:szCs w:val="16"/>
+          <w:sz w:val="17"/>
+          <w:szCs w:val="17"/>
         </w:rPr>
         <w:t xml:space="preserve">Gain </w:t>
       </w:r>
       <w:r>
         <w:rPr>
-          <w:sz w:val="16"/>
-          <w:szCs w:val="16"/>
+          <w:sz w:val="17"/>
+          <w:szCs w:val="17"/>
         </w:rPr>
         <w:t>3 Quicksilver",</w:t>
       </w:r>
@@ -2016,42 +2603,42 @@
         </w:numPr>
         <w:ind w:left="567"/>
         <w:rPr>
-          <w:sz w:val="16"/>
-          <w:szCs w:val="16"/>
-        </w:rPr>
-      </w:pPr>
-      <w:r>
-        <w:rPr>
-          <w:sz w:val="16"/>
-          <w:szCs w:val="16"/>
+          <w:sz w:val="17"/>
+          <w:szCs w:val="17"/>
+        </w:rPr>
+      </w:pPr>
+      <w:r>
+        <w:rPr>
+          <w:sz w:val="17"/>
+          <w:szCs w:val="17"/>
         </w:rPr>
         <w:t xml:space="preserve">    "</w:t>
       </w:r>
       <w:r>
         <w:rPr>
-          <w:sz w:val="16"/>
-          <w:szCs w:val="16"/>
+          <w:sz w:val="17"/>
+          <w:szCs w:val="17"/>
         </w:rPr>
         <w:t xml:space="preserve"> Gain </w:t>
       </w:r>
       <w:r>
         <w:rPr>
-          <w:sz w:val="16"/>
-          <w:szCs w:val="16"/>
+          <w:sz w:val="17"/>
+          <w:szCs w:val="17"/>
         </w:rPr>
         <w:t xml:space="preserve">3 Lead </w:t>
       </w:r>
       <w:r>
         <w:rPr>
-          <w:sz w:val="16"/>
-          <w:szCs w:val="16"/>
+          <w:sz w:val="17"/>
+          <w:szCs w:val="17"/>
         </w:rPr>
         <w:t>Metal</w:t>
       </w:r>
       <w:r>
         <w:rPr>
-          <w:sz w:val="16"/>
-          <w:szCs w:val="16"/>
+          <w:sz w:val="17"/>
+          <w:szCs w:val="17"/>
         </w:rPr>
         <w:t>",</w:t>
       </w:r>
@@ -2065,28 +2652,28 @@
         </w:numPr>
         <w:ind w:left="567"/>
         <w:rPr>
-          <w:sz w:val="16"/>
-          <w:szCs w:val="16"/>
-        </w:rPr>
-      </w:pPr>
-      <w:r>
-        <w:rPr>
-          <w:sz w:val="16"/>
-          <w:szCs w:val="16"/>
+          <w:sz w:val="17"/>
+          <w:szCs w:val="17"/>
+        </w:rPr>
+      </w:pPr>
+      <w:r>
+        <w:rPr>
+          <w:sz w:val="17"/>
+          <w:szCs w:val="17"/>
         </w:rPr>
         <w:t xml:space="preserve">    "</w:t>
       </w:r>
       <w:r>
         <w:rPr>
-          <w:sz w:val="16"/>
-          <w:szCs w:val="16"/>
+          <w:sz w:val="17"/>
+          <w:szCs w:val="17"/>
         </w:rPr>
         <w:t xml:space="preserve"> Gain </w:t>
       </w:r>
       <w:r>
         <w:rPr>
-          <w:sz w:val="16"/>
-          <w:szCs w:val="16"/>
+          <w:sz w:val="17"/>
+          <w:szCs w:val="17"/>
         </w:rPr>
         <w:t>3 Phosphoric Salt",</w:t>
       </w:r>
@@ -2100,14 +2687,14 @@
         </w:numPr>
         <w:ind w:left="567"/>
         <w:rPr>
-          <w:sz w:val="16"/>
-          <w:szCs w:val="16"/>
-        </w:rPr>
-      </w:pPr>
-      <w:r>
-        <w:rPr>
-          <w:sz w:val="16"/>
-          <w:szCs w:val="16"/>
+          <w:sz w:val="17"/>
+          <w:szCs w:val="17"/>
+        </w:rPr>
+      </w:pPr>
+      <w:r>
+        <w:rPr>
+          <w:sz w:val="17"/>
+          <w:szCs w:val="17"/>
         </w:rPr>
         <w:t xml:space="preserve">    "The Mixture has Essence of Mind",</w:t>
       </w:r>
@@ -2121,14 +2708,14 @@
         </w:numPr>
         <w:ind w:left="567"/>
         <w:rPr>
-          <w:sz w:val="16"/>
-          <w:szCs w:val="16"/>
-        </w:rPr>
-      </w:pPr>
-      <w:r>
-        <w:rPr>
-          <w:sz w:val="16"/>
-          <w:szCs w:val="16"/>
+          <w:sz w:val="17"/>
+          <w:szCs w:val="17"/>
+        </w:rPr>
+      </w:pPr>
+      <w:r>
+        <w:rPr>
+          <w:sz w:val="17"/>
+          <w:szCs w:val="17"/>
         </w:rPr>
         <w:t xml:space="preserve">    "The Mixture has Essence of Body",</w:t>
       </w:r>
@@ -2142,14 +2729,14 @@
         </w:numPr>
         <w:ind w:left="567"/>
         <w:rPr>
-          <w:sz w:val="16"/>
-          <w:szCs w:val="16"/>
-        </w:rPr>
-      </w:pPr>
-      <w:r>
-        <w:rPr>
-          <w:sz w:val="16"/>
-          <w:szCs w:val="16"/>
+          <w:sz w:val="17"/>
+          <w:szCs w:val="17"/>
+        </w:rPr>
+      </w:pPr>
+      <w:r>
+        <w:rPr>
+          <w:sz w:val="17"/>
+          <w:szCs w:val="17"/>
         </w:rPr>
         <w:t xml:space="preserve">    "The Mixture has Essence of Spirit"</w:t>
       </w:r>
@@ -2159,16 +2746,30 @@
         <w:pStyle w:val="ListParagraph"/>
         <w:ind w:left="0"/>
         <w:rPr>
-          <w:sz w:val="16"/>
-          <w:szCs w:val="16"/>
-        </w:rPr>
-      </w:pPr>
-      <w:r>
-        <w:rPr>
-          <w:sz w:val="16"/>
-          <w:szCs w:val="16"/>
-        </w:rPr>
-        <w:t>These effects will always be present in any game, and each one will occur only once.</w:t>
+          <w:sz w:val="17"/>
+          <w:szCs w:val="17"/>
+        </w:rPr>
+      </w:pPr>
+      <w:r>
+        <w:rPr>
+          <w:sz w:val="17"/>
+          <w:szCs w:val="17"/>
+        </w:rPr>
+        <w:t xml:space="preserve">These effects will always be present in any game, and each one will occur </w:t>
+      </w:r>
+      <w:r>
+        <w:rPr>
+          <w:sz w:val="17"/>
+          <w:szCs w:val="17"/>
+        </w:rPr>
+        <w:t>once per game, for only one pair of ingredients</w:t>
+      </w:r>
+      <w:r>
+        <w:rPr>
+          <w:sz w:val="17"/>
+          <w:szCs w:val="17"/>
+        </w:rPr>
+        <w:t>.</w:t>
       </w:r>
     </w:p>
     <w:p>
@@ -2182,23 +2783,23 @@
         <w:rPr>
           <w:b/>
           <w:bCs/>
-          <w:sz w:val="16"/>
-          <w:szCs w:val="16"/>
+          <w:sz w:val="17"/>
+          <w:szCs w:val="17"/>
         </w:rPr>
       </w:pPr>
       <w:r>
         <w:rPr>
           <w:b/>
           <w:bCs/>
-          <w:sz w:val="16"/>
-          <w:szCs w:val="16"/>
+          <w:sz w:val="17"/>
+          <w:szCs w:val="17"/>
         </w:rPr>
         <w:t>An Exhaustible Strong Reaction</w:t>
       </w:r>
       <w:r>
         <w:rPr>
-          <w:sz w:val="16"/>
-          <w:szCs w:val="16"/>
+          <w:sz w:val="17"/>
+          <w:szCs w:val="17"/>
         </w:rPr>
         <w:t xml:space="preserve"> means the first time you trigger it, you will get one of the following effects.</w:t>
       </w:r>
@@ -2212,42 +2813,42 @@
         </w:numPr>
         <w:ind w:left="567"/>
         <w:rPr>
-          <w:sz w:val="16"/>
-          <w:szCs w:val="16"/>
-        </w:rPr>
-      </w:pPr>
-      <w:r>
-        <w:rPr>
-          <w:sz w:val="16"/>
-          <w:szCs w:val="16"/>
+          <w:sz w:val="17"/>
+          <w:szCs w:val="17"/>
+        </w:rPr>
+      </w:pPr>
+      <w:r>
+        <w:rPr>
+          <w:sz w:val="17"/>
+          <w:szCs w:val="17"/>
         </w:rPr>
         <w:t>"</w:t>
       </w:r>
       <w:r>
         <w:rPr>
-          <w:sz w:val="16"/>
-          <w:szCs w:val="16"/>
+          <w:sz w:val="17"/>
+          <w:szCs w:val="17"/>
         </w:rPr>
         <w:t>Gain [x]</w:t>
       </w:r>
       <w:r>
         <w:rPr>
-          <w:sz w:val="16"/>
-          <w:szCs w:val="16"/>
+          <w:sz w:val="17"/>
+          <w:szCs w:val="17"/>
         </w:rPr>
         <w:t xml:space="preserve"> Dice"</w:t>
       </w:r>
       <w:r>
         <w:rPr>
-          <w:sz w:val="16"/>
-          <w:szCs w:val="16"/>
+          <w:sz w:val="17"/>
+          <w:szCs w:val="17"/>
         </w:rPr>
         <w:t xml:space="preserve"> (roll them into your inventory)</w:t>
       </w:r>
       <w:r>
         <w:rPr>
-          <w:sz w:val="16"/>
-          <w:szCs w:val="16"/>
+          <w:sz w:val="17"/>
+          <w:szCs w:val="17"/>
         </w:rPr>
         <w:t>,</w:t>
       </w:r>
@@ -2261,42 +2862,42 @@
         </w:numPr>
         <w:ind w:left="567"/>
         <w:rPr>
-          <w:sz w:val="16"/>
-          <w:szCs w:val="16"/>
-        </w:rPr>
-      </w:pPr>
-      <w:r>
-        <w:rPr>
-          <w:sz w:val="16"/>
-          <w:szCs w:val="16"/>
+          <w:sz w:val="17"/>
+          <w:szCs w:val="17"/>
+        </w:rPr>
+      </w:pPr>
+      <w:r>
+        <w:rPr>
+          <w:sz w:val="17"/>
+          <w:szCs w:val="17"/>
         </w:rPr>
         <w:t>"</w:t>
       </w:r>
       <w:r>
         <w:rPr>
-          <w:sz w:val="16"/>
-          <w:szCs w:val="16"/>
+          <w:sz w:val="17"/>
+          <w:szCs w:val="17"/>
         </w:rPr>
         <w:t>Gain [x]</w:t>
       </w:r>
       <w:r>
         <w:rPr>
-          <w:sz w:val="16"/>
-          <w:szCs w:val="16"/>
+          <w:sz w:val="17"/>
+          <w:szCs w:val="17"/>
         </w:rPr>
         <w:t xml:space="preserve"> Gold"</w:t>
       </w:r>
       <w:r>
         <w:rPr>
-          <w:sz w:val="16"/>
-          <w:szCs w:val="16"/>
+          <w:sz w:val="17"/>
+          <w:szCs w:val="17"/>
         </w:rPr>
         <w:t xml:space="preserve"> (immediately adjust your tracker)</w:t>
       </w:r>
       <w:r>
         <w:rPr>
-          <w:sz w:val="16"/>
-          <w:szCs w:val="16"/>
+          <w:sz w:val="17"/>
+          <w:szCs w:val="17"/>
         </w:rPr>
         <w:t>,</w:t>
       </w:r>
@@ -2310,28 +2911,28 @@
         </w:numPr>
         <w:ind w:left="567"/>
         <w:rPr>
-          <w:sz w:val="16"/>
-          <w:szCs w:val="16"/>
-        </w:rPr>
-      </w:pPr>
-      <w:r>
-        <w:rPr>
-          <w:sz w:val="16"/>
-          <w:szCs w:val="16"/>
+          <w:sz w:val="17"/>
+          <w:szCs w:val="17"/>
+        </w:rPr>
+      </w:pPr>
+      <w:r>
+        <w:rPr>
+          <w:sz w:val="17"/>
+          <w:szCs w:val="17"/>
         </w:rPr>
         <w:t>[</w:t>
       </w:r>
       <w:r>
         <w:rPr>
-          <w:sz w:val="16"/>
-          <w:szCs w:val="16"/>
+          <w:sz w:val="17"/>
+          <w:szCs w:val="17"/>
         </w:rPr>
         <w:t>Ingredient</w:t>
       </w:r>
       <w:r>
         <w:rPr>
-          <w:sz w:val="16"/>
-          <w:szCs w:val="16"/>
+          <w:sz w:val="17"/>
+          <w:szCs w:val="17"/>
         </w:rPr>
         <w:t>] has [x] horizontal strong reactions.</w:t>
       </w:r>
@@ -2345,14 +2946,14 @@
         </w:numPr>
         <w:ind w:left="567"/>
         <w:rPr>
-          <w:sz w:val="16"/>
-          <w:szCs w:val="16"/>
-        </w:rPr>
-      </w:pPr>
-      <w:r>
-        <w:rPr>
-          <w:sz w:val="16"/>
-          <w:szCs w:val="16"/>
+          <w:sz w:val="17"/>
+          <w:szCs w:val="17"/>
+        </w:rPr>
+      </w:pPr>
+      <w:r>
+        <w:rPr>
+          <w:sz w:val="17"/>
+          <w:szCs w:val="17"/>
         </w:rPr>
         <w:t>[Ingredient] has [x] vertical strong reactions.</w:t>
       </w:r>
@@ -2366,21 +2967,21 @@
         </w:numPr>
         <w:ind w:left="567"/>
         <w:rPr>
-          <w:sz w:val="16"/>
-          <w:szCs w:val="16"/>
-        </w:rPr>
-      </w:pPr>
-      <w:r>
-        <w:rPr>
-          <w:sz w:val="16"/>
-          <w:szCs w:val="16"/>
+          <w:sz w:val="17"/>
+          <w:szCs w:val="17"/>
+        </w:rPr>
+      </w:pPr>
+      <w:r>
+        <w:rPr>
+          <w:sz w:val="17"/>
+          <w:szCs w:val="17"/>
         </w:rPr>
         <w:t>The [Body/Mind/Spirit] can be found in the domain of [domain]</w:t>
       </w:r>
       <w:r>
         <w:rPr>
-          <w:sz w:val="16"/>
-          <w:szCs w:val="16"/>
+          <w:sz w:val="17"/>
+          <w:szCs w:val="17"/>
         </w:rPr>
         <w:t>.</w:t>
       </w:r>
@@ -2394,21 +2995,21 @@
         </w:numPr>
         <w:ind w:left="567"/>
         <w:rPr>
-          <w:sz w:val="16"/>
-          <w:szCs w:val="16"/>
-        </w:rPr>
-      </w:pPr>
-      <w:r>
-        <w:rPr>
-          <w:sz w:val="16"/>
-          <w:szCs w:val="16"/>
+          <w:sz w:val="17"/>
+          <w:szCs w:val="17"/>
+        </w:rPr>
+      </w:pPr>
+      <w:r>
+        <w:rPr>
+          <w:sz w:val="17"/>
+          <w:szCs w:val="17"/>
         </w:rPr>
         <w:t>The domain of [domain] has [x] strong reactions</w:t>
       </w:r>
       <w:r>
         <w:rPr>
-          <w:sz w:val="16"/>
-          <w:szCs w:val="16"/>
+          <w:sz w:val="17"/>
+          <w:szCs w:val="17"/>
         </w:rPr>
         <w:t>.</w:t>
       </w:r>
@@ -2422,21 +3023,21 @@
         </w:numPr>
         <w:ind w:left="567"/>
         <w:rPr>
-          <w:sz w:val="16"/>
-          <w:szCs w:val="16"/>
-        </w:rPr>
-      </w:pPr>
-      <w:r>
-        <w:rPr>
-          <w:sz w:val="16"/>
-          <w:szCs w:val="16"/>
+          <w:sz w:val="17"/>
+          <w:szCs w:val="17"/>
+        </w:rPr>
+      </w:pPr>
+      <w:r>
+        <w:rPr>
+          <w:sz w:val="17"/>
+          <w:szCs w:val="17"/>
         </w:rPr>
         <w:t>The [B/M/S] requires [ingredient]</w:t>
       </w:r>
       <w:r>
         <w:rPr>
-          <w:sz w:val="16"/>
-          <w:szCs w:val="16"/>
+          <w:sz w:val="17"/>
+          <w:szCs w:val="17"/>
         </w:rPr>
         <w:t>.</w:t>
       </w:r>
@@ -2446,28 +3047,28 @@
         <w:pStyle w:val="ListParagraph"/>
         <w:ind w:left="0"/>
         <w:rPr>
-          <w:sz w:val="16"/>
-          <w:szCs w:val="16"/>
-        </w:rPr>
-      </w:pPr>
-      <w:r>
-        <w:rPr>
-          <w:sz w:val="16"/>
-          <w:szCs w:val="16"/>
+          <w:sz w:val="17"/>
+          <w:szCs w:val="17"/>
+        </w:rPr>
+      </w:pPr>
+      <w:r>
+        <w:rPr>
+          <w:sz w:val="17"/>
+          <w:szCs w:val="17"/>
         </w:rPr>
         <w:t xml:space="preserve">These effects may or may not be present in any one game, and they may occur multiple times (Although you will never be given the same information twice for </w:t>
       </w:r>
       <w:r>
         <w:rPr>
-          <w:sz w:val="16"/>
-          <w:szCs w:val="16"/>
+          <w:sz w:val="17"/>
+          <w:szCs w:val="17"/>
         </w:rPr>
         <w:t>a different reaction</w:t>
       </w:r>
       <w:r>
         <w:rPr>
-          <w:sz w:val="16"/>
-          <w:szCs w:val="16"/>
+          <w:sz w:val="17"/>
+          <w:szCs w:val="17"/>
         </w:rPr>
         <w:t xml:space="preserve">). </w:t>
       </w:r>
@@ -2477,28 +3078,28 @@
         <w:pStyle w:val="ListParagraph"/>
         <w:ind w:left="0"/>
         <w:rPr>
-          <w:sz w:val="16"/>
-          <w:szCs w:val="16"/>
-        </w:rPr>
-      </w:pPr>
-      <w:r>
-        <w:rPr>
-          <w:sz w:val="16"/>
-          <w:szCs w:val="16"/>
+          <w:sz w:val="17"/>
+          <w:szCs w:val="17"/>
+        </w:rPr>
+      </w:pPr>
+      <w:r>
+        <w:rPr>
+          <w:sz w:val="17"/>
+          <w:szCs w:val="17"/>
         </w:rPr>
         <w:t xml:space="preserve">If you trigger an exhaustible reaction again, you will still be informed about it </w:t>
       </w:r>
       <w:r>
         <w:rPr>
-          <w:sz w:val="16"/>
-          <w:szCs w:val="16"/>
+          <w:sz w:val="17"/>
+          <w:szCs w:val="17"/>
         </w:rPr>
         <w:t>what happened</w:t>
       </w:r>
       <w:r>
         <w:rPr>
-          <w:sz w:val="16"/>
-          <w:szCs w:val="16"/>
+          <w:sz w:val="17"/>
+          <w:szCs w:val="17"/>
         </w:rPr>
         <w:t>, but will not get the additional resources.</w:t>
       </w:r>
@@ -2512,30 +3113,30 @@
         </w:numPr>
         <w:ind w:left="0"/>
         <w:rPr>
-          <w:sz w:val="16"/>
-          <w:szCs w:val="16"/>
+          <w:sz w:val="17"/>
+          <w:szCs w:val="17"/>
         </w:rPr>
       </w:pPr>
       <w:r>
         <w:rPr>
           <w:b/>
           <w:bCs/>
-          <w:sz w:val="16"/>
-          <w:szCs w:val="16"/>
+          <w:sz w:val="17"/>
+          <w:szCs w:val="17"/>
         </w:rPr>
         <w:t>The Philosopher’s Stone is made when all 3 essences are produced in a single mixture</w:t>
       </w:r>
       <w:r>
         <w:rPr>
-          <w:sz w:val="16"/>
-          <w:szCs w:val="16"/>
+          <w:sz w:val="17"/>
+          <w:szCs w:val="17"/>
         </w:rPr>
         <w:t>.</w:t>
       </w:r>
       <w:r>
         <w:rPr>
-          <w:sz w:val="16"/>
-          <w:szCs w:val="16"/>
+          <w:sz w:val="17"/>
+          <w:szCs w:val="17"/>
         </w:rPr>
         <w:t xml:space="preserve"> The goal is to mix a valid recipe for the philosopher’s stone, whilst spending as little gold as possible.</w:t>
       </w:r>
@@ -2572,23 +3173,208 @@
         <w:t>Recording Results</w:t>
       </w:r>
     </w:p>
+    <w:p>
+      <w:pPr>
+        <w:rPr>
+          <w:sz w:val="16"/>
+          <w:szCs w:val="16"/>
+        </w:rPr>
+      </w:pPr>
+      <w:r>
+        <w:rPr>
+          <w:rFonts w:ascii="Blackadder ITC" w:hAnsi="Blackadder ITC"/>
+          <w:noProof/>
+        </w:rPr>
+        <w:drawing>
+          <wp:anchor distT="0" distB="0" distL="114300" distR="114300" simplePos="0" relativeHeight="251669504" behindDoc="1" locked="0" layoutInCell="1" allowOverlap="1" wp14:anchorId="0961F80E" wp14:editId="698F0E7D">
+            <wp:simplePos x="0" y="0"/>
+            <wp:positionH relativeFrom="column">
+              <wp:posOffset>-1364411</wp:posOffset>
+            </wp:positionH>
+            <wp:positionV relativeFrom="paragraph">
+              <wp:posOffset>1172807</wp:posOffset>
+            </wp:positionV>
+            <wp:extent cx="8780223" cy="6889750"/>
+            <wp:effectExtent l="0" t="0" r="0" b="0"/>
+            <wp:wrapNone/>
+            <wp:docPr id="14" name="Picture 14"/>
+            <wp:cNvGraphicFramePr>
+              <a:graphicFrameLocks xmlns:a="http://schemas.openxmlformats.org/drawingml/2006/main" noChangeAspect="1"/>
+            </wp:cNvGraphicFramePr>
+            <a:graphic xmlns:a="http://schemas.openxmlformats.org/drawingml/2006/main">
+              <a:graphicData uri="http://schemas.openxmlformats.org/drawingml/2006/picture">
+                <pic:pic xmlns:pic="http://schemas.openxmlformats.org/drawingml/2006/picture">
+                  <pic:nvPicPr>
+                    <pic:cNvPr id="14" name="Picture 14"/>
+                    <pic:cNvPicPr/>
+                  </pic:nvPicPr>
+                  <pic:blipFill>
+                    <a:blip r:embed="rId16">
+                      <a:clrChange>
+                        <a:clrFrom>
+                          <a:srgbClr val="FFFFFF"/>
+                        </a:clrFrom>
+                        <a:clrTo>
+                          <a:srgbClr val="FFFFFF">
+                            <a:alpha val="0"/>
+                          </a:srgbClr>
+                        </a:clrTo>
+                      </a:clrChange>
+                      <a:extLst>
+                        <a:ext uri="{BEBA8EAE-BF5A-486C-A8C5-ECC9F3942E4B}">
+                          <a14:imgProps xmlns:a14="http://schemas.microsoft.com/office/drawing/2010/main">
+                            <a14:imgLayer r:embed="rId17">
+                              <a14:imgEffect>
+                                <a14:colorTemperature colorTemp="8108"/>
+                              </a14:imgEffect>
+                              <a14:imgEffect>
+                                <a14:saturation sat="70000"/>
+                              </a14:imgEffect>
+                              <a14:imgEffect>
+                                <a14:brightnessContrast bright="20000" contrast="10000"/>
+                              </a14:imgEffect>
+                            </a14:imgLayer>
+                          </a14:imgProps>
+                        </a:ext>
+                        <a:ext uri="{28A0092B-C50C-407E-A947-70E740481C1C}">
+                          <a14:useLocalDpi xmlns:a14="http://schemas.microsoft.com/office/drawing/2010/main" val="0"/>
+                        </a:ext>
+                      </a:extLst>
+                    </a:blip>
+                    <a:stretch>
+                      <a:fillRect/>
+                    </a:stretch>
+                  </pic:blipFill>
+                  <pic:spPr>
+                    <a:xfrm rot="5400000">
+                      <a:off x="0" y="0"/>
+                      <a:ext cx="8789664" cy="6897158"/>
+                    </a:xfrm>
+                    <a:prstGeom prst="rect">
+                      <a:avLst/>
+                    </a:prstGeom>
+                  </pic:spPr>
+                </pic:pic>
+              </a:graphicData>
+            </a:graphic>
+            <wp14:sizeRelH relativeFrom="margin">
+              <wp14:pctWidth>0</wp14:pctWidth>
+            </wp14:sizeRelH>
+            <wp14:sizeRelV relativeFrom="margin">
+              <wp14:pctHeight>0</wp14:pctHeight>
+            </wp14:sizeRelV>
+          </wp:anchor>
+        </w:drawing>
+      </w:r>
+      <w:r>
+        <w:rPr>
+          <w:rFonts w:ascii="Blackadder ITC" w:hAnsi="Blackadder ITC"/>
+          <w:noProof/>
+          <w:sz w:val="96"/>
+          <w:szCs w:val="96"/>
+        </w:rPr>
+        <w:drawing>
+          <wp:anchor distT="0" distB="0" distL="114300" distR="114300" simplePos="0" relativeHeight="251664384" behindDoc="1" locked="0" layoutInCell="1" allowOverlap="1" wp14:anchorId="17641678" wp14:editId="302BC015">
+            <wp:simplePos x="0" y="0"/>
+            <wp:positionH relativeFrom="column">
+              <wp:posOffset>-2502282</wp:posOffset>
+            </wp:positionH>
+            <wp:positionV relativeFrom="paragraph">
+              <wp:posOffset>323117</wp:posOffset>
+            </wp:positionV>
+            <wp:extent cx="10705487" cy="7567139"/>
+            <wp:effectExtent l="7303" t="0" r="7937" b="7938"/>
+            <wp:wrapNone/>
+            <wp:docPr id="10" name="Picture 10"/>
+            <wp:cNvGraphicFramePr>
+              <a:graphicFrameLocks xmlns:a="http://schemas.openxmlformats.org/drawingml/2006/main" noChangeAspect="1"/>
+            </wp:cNvGraphicFramePr>
+            <a:graphic xmlns:a="http://schemas.openxmlformats.org/drawingml/2006/main">
+              <a:graphicData uri="http://schemas.openxmlformats.org/drawingml/2006/picture">
+                <pic:pic xmlns:pic="http://schemas.openxmlformats.org/drawingml/2006/picture">
+                  <pic:nvPicPr>
+                    <pic:cNvPr id="10" name="Picture 10"/>
+                    <pic:cNvPicPr>
+                      <a:picLocks noChangeAspect="1" noChangeArrowheads="1"/>
+                    </pic:cNvPicPr>
+                  </pic:nvPicPr>
+                  <pic:blipFill>
+                    <a:blip r:embed="rId8">
+                      <a:lum bright="20000" contrast="-20000"/>
+                      <a:extLst>
+                        <a:ext uri="{28A0092B-C50C-407E-A947-70E740481C1C}">
+                          <a14:useLocalDpi xmlns:a14="http://schemas.microsoft.com/office/drawing/2010/main" val="0"/>
+                        </a:ext>
+                      </a:extLst>
+                    </a:blip>
+                    <a:srcRect/>
+                    <a:stretch>
+                      <a:fillRect/>
+                    </a:stretch>
+                  </pic:blipFill>
+                  <pic:spPr bwMode="auto">
+                    <a:xfrm rot="5400000">
+                      <a:off x="0" y="0"/>
+                      <a:ext cx="10705487" cy="7567139"/>
+                    </a:xfrm>
+                    <a:prstGeom prst="rect">
+                      <a:avLst/>
+                    </a:prstGeom>
+                    <a:noFill/>
+                    <a:ln>
+                      <a:noFill/>
+                    </a:ln>
+                  </pic:spPr>
+                </pic:pic>
+              </a:graphicData>
+            </a:graphic>
+            <wp14:sizeRelH relativeFrom="page">
+              <wp14:pctWidth>0</wp14:pctWidth>
+            </wp14:sizeRelH>
+            <wp14:sizeRelV relativeFrom="page">
+              <wp14:pctHeight>0</wp14:pctHeight>
+            </wp14:sizeRelV>
+          </wp:anchor>
+        </w:drawing>
+      </w:r>
+      <w:r>
+        <w:rPr>
+          <w:sz w:val="16"/>
+          <w:szCs w:val="16"/>
+        </w:rPr>
+        <w:t xml:space="preserve">During the game, players will need to record the results of their mixes to deduce the recipe that will produce the philosopher’s stone. The </w:t>
+      </w:r>
+      <w:r>
+        <w:rPr>
+          <w:rFonts w:ascii="Blackadder ITC" w:hAnsi="Blackadder ITC"/>
+        </w:rPr>
+        <w:t>Table of Transmutation</w:t>
+      </w:r>
+      <w:r>
+        <w:rPr>
+          <w:sz w:val="16"/>
+          <w:szCs w:val="16"/>
+        </w:rPr>
+        <w:t xml:space="preserve"> on the game sheet is provided for this. Below is an example of how players may wish to record their results, although players are free to devise their own symbols and notation to help them solve the puzzle.</w:t>
+      </w:r>
+    </w:p>
     <w:tbl>
       <w:tblPr>
         <w:tblStyle w:val="TableGrid"/>
         <w:tblW w:w="0" w:type="auto"/>
         <w:tblBorders>
-          <w:top w:val="single" w:sz="18" w:space="0" w:color="833C0B" w:themeColor="accent2" w:themeShade="80"/>
-          <w:left w:val="single" w:sz="18" w:space="0" w:color="833C0B" w:themeColor="accent2" w:themeShade="80"/>
-          <w:bottom w:val="single" w:sz="18" w:space="0" w:color="833C0B" w:themeColor="accent2" w:themeShade="80"/>
-          <w:right w:val="single" w:sz="18" w:space="0" w:color="833C0B" w:themeColor="accent2" w:themeShade="80"/>
-          <w:insideH w:val="single" w:sz="18" w:space="0" w:color="833C0B" w:themeColor="accent2" w:themeShade="80"/>
-          <w:insideV w:val="single" w:sz="18" w:space="0" w:color="833C0B" w:themeColor="accent2" w:themeShade="80"/>
+          <w:top w:val="dashed" w:sz="4" w:space="0" w:color="5B3701"/>
+          <w:left w:val="dashed" w:sz="4" w:space="0" w:color="5B3701"/>
+          <w:bottom w:val="dashed" w:sz="4" w:space="0" w:color="5B3701"/>
+          <w:right w:val="dashed" w:sz="4" w:space="0" w:color="5B3701"/>
+          <w:insideH w:val="dashed" w:sz="4" w:space="0" w:color="5B3701"/>
+          <w:insideV w:val="dashed" w:sz="4" w:space="0" w:color="5B3701"/>
         </w:tblBorders>
         <w:tblLook w:val="04A0" w:firstRow="1" w:lastRow="0" w:firstColumn="1" w:lastColumn="0" w:noHBand="0" w:noVBand="1"/>
       </w:tblPr>
       <w:tblGrid>
-        <w:gridCol w:w="4491"/>
-        <w:gridCol w:w="4489"/>
+        <w:gridCol w:w="4686"/>
+        <w:gridCol w:w="4330"/>
       </w:tblGrid>
       <w:tr>
         <w:tc>
@@ -2601,9 +3387,9 @@
                 <w:noProof/>
               </w:rPr>
               <w:drawing>
-                <wp:inline distT="0" distB="0" distL="0" distR="0" wp14:anchorId="50293F2F" wp14:editId="2DD13FDE">
+                <wp:inline distT="0" distB="0" distL="0" distR="0" wp14:anchorId="50293F2F" wp14:editId="0B71CD1D">
                   <wp:extent cx="2711669" cy="1036178"/>
-                  <wp:effectExtent l="0" t="0" r="0" b="0"/>
+                  <wp:effectExtent l="57150" t="57150" r="88900" b="88265"/>
                   <wp:docPr id="1" name="Picture 1"/>
                   <wp:cNvGraphicFramePr>
                     <a:graphicFrameLocks xmlns:a="http://schemas.openxmlformats.org/drawingml/2006/main" noChangeAspect="1"/>
@@ -2618,7 +3404,7 @@
                           </pic:cNvPicPr>
                         </pic:nvPicPr>
                         <pic:blipFill>
-                          <a:blip r:embed="rId10" cstate="print">
+                          <a:blip r:embed="rId18" cstate="print">
                             <a:extLst>
                               <a:ext uri="{28A0092B-C50C-407E-A947-70E740481C1C}">
                                 <a14:useLocalDpi xmlns:a14="http://schemas.microsoft.com/office/drawing/2010/main" val="0"/>
@@ -2640,8 +3426,17 @@
                           </a:prstGeom>
                           <a:noFill/>
                           <a:ln>
-                            <a:noFill/>
+                            <a:solidFill>
+                              <a:schemeClr val="tx1"/>
+                            </a:solidFill>
                           </a:ln>
+                          <a:effectLst>
+                            <a:outerShdw blurRad="50800" dist="38100" dir="2700000" algn="tl" rotWithShape="0">
+                              <a:prstClr val="black">
+                                <a:alpha val="40000"/>
+                              </a:prstClr>
+                            </a:outerShdw>
+                          </a:effectLst>
                         </pic:spPr>
                       </pic:pic>
                     </a:graphicData>
@@ -2684,9 +3479,9 @@
                 <w:noProof/>
               </w:rPr>
               <w:drawing>
-                <wp:inline distT="0" distB="0" distL="0" distR="0" wp14:anchorId="58C44412" wp14:editId="27C1435E">
-                  <wp:extent cx="2749202" cy="2749202"/>
-                  <wp:effectExtent l="0" t="0" r="0" b="0"/>
+                <wp:inline distT="0" distB="0" distL="0" distR="0" wp14:anchorId="58C44412" wp14:editId="1C9F926B">
+                  <wp:extent cx="2585545" cy="2585545"/>
+                  <wp:effectExtent l="0" t="0" r="62865" b="5715"/>
                   <wp:docPr id="2" name="Picture 2"/>
                   <wp:cNvGraphicFramePr>
                     <a:graphicFrameLocks xmlns:a="http://schemas.openxmlformats.org/drawingml/2006/main" noChangeAspect="1"/>
@@ -2701,7 +3496,7 @@
                           </pic:cNvPicPr>
                         </pic:nvPicPr>
                         <pic:blipFill>
-                          <a:blip r:embed="rId11" cstate="print">
+                          <a:blip r:embed="rId19" cstate="print">
                             <a:extLst>
                               <a:ext uri="{28A0092B-C50C-407E-A947-70E740481C1C}">
                                 <a14:useLocalDpi xmlns:a14="http://schemas.microsoft.com/office/drawing/2010/main" val="0"/>
@@ -2715,7 +3510,7 @@
                         <pic:spPr bwMode="auto">
                           <a:xfrm>
                             <a:off x="0" y="0"/>
-                            <a:ext cx="2749202" cy="2749202"/>
+                            <a:ext cx="2590143" cy="2590143"/>
                           </a:xfrm>
                           <a:prstGeom prst="rect">
                             <a:avLst/>
@@ -2724,6 +3519,13 @@
                           <a:ln>
                             <a:noFill/>
                           </a:ln>
+                          <a:effectLst>
+                            <a:outerShdw blurRad="50800" dist="38100" dir="2700000" algn="tl" rotWithShape="0">
+                              <a:prstClr val="black">
+                                <a:alpha val="40000"/>
+                              </a:prstClr>
+                            </a:outerShdw>
+                          </a:effectLst>
                         </pic:spPr>
                       </pic:pic>
                     </a:graphicData>
@@ -2746,9 +3548,9 @@
                 <w:noProof/>
               </w:rPr>
               <w:drawing>
-                <wp:inline distT="0" distB="0" distL="0" distR="0" wp14:anchorId="406CB663" wp14:editId="32C3A7F5">
+                <wp:inline distT="0" distB="0" distL="0" distR="0" wp14:anchorId="406CB663" wp14:editId="741A24D2">
                   <wp:extent cx="2711450" cy="557551"/>
-                  <wp:effectExtent l="0" t="0" r="0" b="0"/>
+                  <wp:effectExtent l="57150" t="57150" r="88900" b="90170"/>
                   <wp:docPr id="5" name="Picture 5"/>
                   <wp:cNvGraphicFramePr>
                     <a:graphicFrameLocks xmlns:a="http://schemas.openxmlformats.org/drawingml/2006/main" noChangeAspect="1"/>
@@ -2763,7 +3565,7 @@
                           </pic:cNvPicPr>
                         </pic:nvPicPr>
                         <pic:blipFill>
-                          <a:blip r:embed="rId12" cstate="print">
+                          <a:blip r:embed="rId20" cstate="print">
                             <a:extLst>
                               <a:ext uri="{28A0092B-C50C-407E-A947-70E740481C1C}">
                                 <a14:useLocalDpi xmlns:a14="http://schemas.microsoft.com/office/drawing/2010/main" val="0"/>
@@ -2785,8 +3587,17 @@
                           </a:prstGeom>
                           <a:noFill/>
                           <a:ln>
-                            <a:noFill/>
+                            <a:solidFill>
+                              <a:schemeClr val="tx1"/>
+                            </a:solidFill>
                           </a:ln>
+                          <a:effectLst>
+                            <a:outerShdw blurRad="50800" dist="38100" dir="2700000" algn="tl" rotWithShape="0">
+                              <a:prstClr val="black">
+                                <a:alpha val="40000"/>
+                              </a:prstClr>
+                            </a:outerShdw>
+                          </a:effectLst>
                         </pic:spPr>
                       </pic:pic>
                     </a:graphicData>
@@ -2823,8 +3634,13 @@
               <w:t>, and the other gave some information. They noted down the information about the number of nitre reactions. They put “</w:t>
             </w:r>
             <w:proofErr w:type="spellStart"/>
+            <w:proofErr w:type="gramStart"/>
             <w:r>
-              <w:t>w,n,I</w:t>
+              <w:t>w,n</w:t>
+            </w:r>
+            <w:proofErr w:type="gramEnd"/>
+            <w:r>
+              <w:t>,I</w:t>
             </w:r>
             <w:proofErr w:type="spellEnd"/>
             <w:r>
@@ -2839,10 +3655,12 @@
               <w:t>” reactions as they don’t know which is which. They put “</w:t>
             </w:r>
             <w:proofErr w:type="spellStart"/>
+            <w:proofErr w:type="gramStart"/>
             <w:r>
               <w:t>n,I</w:t>
             </w:r>
             <w:proofErr w:type="spellEnd"/>
+            <w:proofErr w:type="gramEnd"/>
             <w:r>
               <w:t>” in the “</w:t>
             </w:r>
@@ -2866,9 +3684,9 @@
                 <w:noProof/>
               </w:rPr>
               <w:drawing>
-                <wp:inline distT="0" distB="0" distL="0" distR="0" wp14:anchorId="6ED35307" wp14:editId="61BE8A81">
-                  <wp:extent cx="2727325" cy="2727325"/>
-                  <wp:effectExtent l="0" t="0" r="0" b="0"/>
+                <wp:inline distT="0" distB="0" distL="0" distR="0" wp14:anchorId="6ED35307" wp14:editId="72DE400C">
+                  <wp:extent cx="2538248" cy="2538248"/>
+                  <wp:effectExtent l="19050" t="0" r="52705" b="0"/>
                   <wp:docPr id="3" name="Picture 3"/>
                   <wp:cNvGraphicFramePr>
                     <a:graphicFrameLocks xmlns:a="http://schemas.openxmlformats.org/drawingml/2006/main" noChangeAspect="1"/>
@@ -2883,7 +3701,7 @@
                           </pic:cNvPicPr>
                         </pic:nvPicPr>
                         <pic:blipFill>
-                          <a:blip r:embed="rId13" cstate="print">
+                          <a:blip r:embed="rId21" cstate="print">
                             <a:extLst>
                               <a:ext uri="{28A0092B-C50C-407E-A947-70E740481C1C}">
                                 <a14:useLocalDpi xmlns:a14="http://schemas.microsoft.com/office/drawing/2010/main" val="0"/>
@@ -2898,7 +3716,7 @@
                         <pic:spPr bwMode="auto">
                           <a:xfrm>
                             <a:off x="0" y="0"/>
-                            <a:ext cx="2729472" cy="2729472"/>
+                            <a:ext cx="2546715" cy="2546715"/>
                           </a:xfrm>
                           <a:prstGeom prst="rect">
                             <a:avLst/>
@@ -2907,6 +3725,13 @@
                           <a:ln>
                             <a:noFill/>
                           </a:ln>
+                          <a:effectLst>
+                            <a:outerShdw blurRad="50800" dist="38100" dir="2700000" algn="tl" rotWithShape="0">
+                              <a:prstClr val="black">
+                                <a:alpha val="40000"/>
+                              </a:prstClr>
+                            </a:outerShdw>
+                          </a:effectLst>
                         </pic:spPr>
                       </pic:pic>
                     </a:graphicData>
@@ -2928,9 +3753,9 @@
                 <w:noProof/>
               </w:rPr>
               <w:drawing>
-                <wp:inline distT="0" distB="0" distL="0" distR="0" wp14:anchorId="73D55429" wp14:editId="661165CE">
+                <wp:inline distT="0" distB="0" distL="0" distR="0" wp14:anchorId="73D55429" wp14:editId="43EA6A86">
                   <wp:extent cx="2751083" cy="512361"/>
-                  <wp:effectExtent l="0" t="0" r="0" b="2540"/>
+                  <wp:effectExtent l="38100" t="38100" r="87630" b="97790"/>
                   <wp:docPr id="6" name="Picture 6"/>
                   <wp:cNvGraphicFramePr>
                     <a:graphicFrameLocks xmlns:a="http://schemas.openxmlformats.org/drawingml/2006/main" noChangeAspect="1"/>
@@ -2945,7 +3770,7 @@
                           </pic:cNvPicPr>
                         </pic:nvPicPr>
                         <pic:blipFill>
-                          <a:blip r:embed="rId14" cstate="print">
+                          <a:blip r:embed="rId22" cstate="print">
                             <a:extLst>
                               <a:ext uri="{28A0092B-C50C-407E-A947-70E740481C1C}">
                                 <a14:useLocalDpi xmlns:a14="http://schemas.microsoft.com/office/drawing/2010/main" val="0"/>
@@ -2969,6 +3794,13 @@
                           <a:ln>
                             <a:noFill/>
                           </a:ln>
+                          <a:effectLst>
+                            <a:outerShdw blurRad="50800" dist="38100" dir="2700000" algn="tl" rotWithShape="0">
+                              <a:prstClr val="black">
+                                <a:alpha val="40000"/>
+                              </a:prstClr>
+                            </a:outerShdw>
+                          </a:effectLst>
                         </pic:spPr>
                       </pic:pic>
                     </a:graphicData>
@@ -3025,10 +3857,12 @@
               <w:t>The remaining reactions must either produce the spirit, or no reaction. The player has put “</w:t>
             </w:r>
             <w:proofErr w:type="spellStart"/>
+            <w:proofErr w:type="gramStart"/>
             <w:r>
               <w:t>s,x</w:t>
             </w:r>
             <w:proofErr w:type="spellEnd"/>
+            <w:proofErr w:type="gramEnd"/>
             <w:r>
               <w:t>” in “</w:t>
             </w:r>
@@ -3063,9 +3897,9 @@
                 <w:noProof/>
               </w:rPr>
               <w:drawing>
-                <wp:inline distT="0" distB="0" distL="0" distR="0" wp14:anchorId="12C6553D" wp14:editId="61854C75">
-                  <wp:extent cx="2711669" cy="2711669"/>
-                  <wp:effectExtent l="0" t="0" r="0" b="0"/>
+                <wp:inline distT="0" distB="0" distL="0" distR="0" wp14:anchorId="12C6553D" wp14:editId="7BD6D236">
+                  <wp:extent cx="2538095" cy="2538095"/>
+                  <wp:effectExtent l="19050" t="0" r="52705" b="14605"/>
                   <wp:docPr id="4" name="Picture 4"/>
                   <wp:cNvGraphicFramePr>
                     <a:graphicFrameLocks xmlns:a="http://schemas.openxmlformats.org/drawingml/2006/main" noChangeAspect="1"/>
@@ -3080,7 +3914,7 @@
                           </pic:cNvPicPr>
                         </pic:nvPicPr>
                         <pic:blipFill>
-                          <a:blip r:embed="rId15" cstate="print">
+                          <a:blip r:embed="rId23" cstate="print">
                             <a:extLst>
                               <a:ext uri="{28A0092B-C50C-407E-A947-70E740481C1C}">
                                 <a14:useLocalDpi xmlns:a14="http://schemas.microsoft.com/office/drawing/2010/main" val="0"/>
@@ -3094,7 +3928,7 @@
                         <pic:spPr bwMode="auto">
                           <a:xfrm>
                             <a:off x="0" y="0"/>
-                            <a:ext cx="2717676" cy="2717676"/>
+                            <a:ext cx="2547120" cy="2547120"/>
                           </a:xfrm>
                           <a:prstGeom prst="rect">
                             <a:avLst/>
@@ -3103,6 +3937,13 @@
                           <a:ln>
                             <a:noFill/>
                           </a:ln>
+                          <a:effectLst>
+                            <a:outerShdw blurRad="50800" dist="38100" dir="2700000" algn="tl" rotWithShape="0">
+                              <a:prstClr val="black">
+                                <a:alpha val="40000"/>
+                              </a:prstClr>
+                            </a:outerShdw>
+                          </a:effectLst>
                         </pic:spPr>
                       </pic:pic>
                     </a:graphicData>
@@ -3126,9 +3967,79 @@
       <w:r>
         <w:rPr>
           <w:rFonts w:ascii="Blackadder ITC" w:hAnsi="Blackadder ITC"/>
+          <w:noProof/>
+          <w:sz w:val="96"/>
+          <w:szCs w:val="96"/>
+        </w:rPr>
+        <w:drawing>
+          <wp:anchor distT="0" distB="0" distL="114300" distR="114300" simplePos="0" relativeHeight="251666432" behindDoc="1" locked="0" layoutInCell="1" allowOverlap="1" wp14:anchorId="26891803" wp14:editId="7F92A607">
+            <wp:simplePos x="0" y="0"/>
+            <wp:positionH relativeFrom="column">
+              <wp:posOffset>-2490898</wp:posOffset>
+            </wp:positionH>
+            <wp:positionV relativeFrom="paragraph">
+              <wp:posOffset>337480</wp:posOffset>
+            </wp:positionV>
+            <wp:extent cx="10705487" cy="7567139"/>
+            <wp:effectExtent l="7303" t="0" r="7937" b="7938"/>
+            <wp:wrapNone/>
+            <wp:docPr id="11" name="Picture 11"/>
+            <wp:cNvGraphicFramePr>
+              <a:graphicFrameLocks xmlns:a="http://schemas.openxmlformats.org/drawingml/2006/main" noChangeAspect="1"/>
+            </wp:cNvGraphicFramePr>
+            <a:graphic xmlns:a="http://schemas.openxmlformats.org/drawingml/2006/main">
+              <a:graphicData uri="http://schemas.openxmlformats.org/drawingml/2006/picture">
+                <pic:pic xmlns:pic="http://schemas.openxmlformats.org/drawingml/2006/picture">
+                  <pic:nvPicPr>
+                    <pic:cNvPr id="11" name="Picture 11"/>
+                    <pic:cNvPicPr>
+                      <a:picLocks noChangeAspect="1" noChangeArrowheads="1"/>
+                    </pic:cNvPicPr>
+                  </pic:nvPicPr>
+                  <pic:blipFill>
+                    <a:blip r:embed="rId8">
+                      <a:lum bright="20000" contrast="-20000"/>
+                      <a:extLst>
+                        <a:ext uri="{28A0092B-C50C-407E-A947-70E740481C1C}">
+                          <a14:useLocalDpi xmlns:a14="http://schemas.microsoft.com/office/drawing/2010/main" val="0"/>
+                        </a:ext>
+                      </a:extLst>
+                    </a:blip>
+                    <a:srcRect/>
+                    <a:stretch>
+                      <a:fillRect/>
+                    </a:stretch>
+                  </pic:blipFill>
+                  <pic:spPr bwMode="auto">
+                    <a:xfrm rot="5400000">
+                      <a:off x="0" y="0"/>
+                      <a:ext cx="10705487" cy="7567139"/>
+                    </a:xfrm>
+                    <a:prstGeom prst="rect">
+                      <a:avLst/>
+                    </a:prstGeom>
+                    <a:noFill/>
+                    <a:ln>
+                      <a:noFill/>
+                    </a:ln>
+                  </pic:spPr>
+                </pic:pic>
+              </a:graphicData>
+            </a:graphic>
+            <wp14:sizeRelH relativeFrom="page">
+              <wp14:pctWidth>0</wp14:pctWidth>
+            </wp14:sizeRelH>
+            <wp14:sizeRelV relativeFrom="page">
+              <wp14:pctHeight>0</wp14:pctHeight>
+            </wp14:sizeRelV>
+          </wp:anchor>
+        </w:drawing>
+      </w:r>
+      <w:r>
+        <w:rPr>
+          <w:rFonts w:ascii="Blackadder ITC" w:hAnsi="Blackadder ITC"/>
           <w:color w:val="auto"/>
         </w:rPr>
-        <w:lastRenderedPageBreak/>
         <w:t>Solo play</w:t>
       </w:r>
     </w:p>
@@ -3237,8 +4148,21 @@
     <w:pPr>
       <w:pStyle w:val="Footer"/>
     </w:pPr>
+  </w:p>
+</w:ftr>
+</file>
+
+<file path=word/footer2.xml><?xml version="1.0" encoding="utf-8"?>
+<w:ftr xmlns:wpc="http://schemas.microsoft.com/office/word/2010/wordprocessingCanvas" xmlns:cx="http://schemas.microsoft.com/office/drawing/2014/chartex" xmlns:cx1="http://schemas.microsoft.com/office/drawing/2015/9/8/chartex" xmlns:cx2="http://schemas.microsoft.com/office/drawing/2015/10/21/chartex" xmlns:cx3="http://schemas.microsoft.com/office/drawing/2016/5/9/chartex" xmlns:cx4="http://schemas.microsoft.com/office/drawing/2016/5/10/chartex" xmlns:cx5="http://schemas.microsoft.com/office/drawing/2016/5/11/chartex" xmlns:cx6="http://schemas.microsoft.com/office/drawing/2016/5/12/chartex" xmlns:cx7="http://schemas.microsoft.com/office/drawing/2016/5/13/chartex" xmlns:cx8="http://schemas.microsoft.com/office/drawing/2016/5/14/chartex" xmlns:mc="http://schemas.openxmlformats.org/markup-compatibility/2006" xmlns:aink="http://schemas.microsoft.com/office/drawing/2016/ink" xmlns:am3d="http://schemas.microsoft.com/office/drawing/2017/model3d" xmlns:o="urn:schemas-microsoft-com:office:office" xmlns:r="http://schemas.openxmlformats.org/officeDocument/2006/relationships" xmlns:m="http://schemas.openxmlformats.org/officeDocument/2006/math" xmlns:v="urn:schemas-microsoft-com:vml" xmlns:wp14="http://schemas.microsoft.com/office/word/2010/wordprocessingDrawing" xmlns:wp="http://schemas.openxmlformats.org/drawingml/2006/wordprocessingDrawing" xmlns:w10="urn:schemas-microsoft-com:office:word" xmlns:w="http://schemas.openxmlformats.org/wordprocessingml/2006/main" xmlns:w14="http://schemas.microsoft.com/office/word/2010/wordml" xmlns:w15="http://schemas.microsoft.com/office/word/2012/wordml" xmlns:w16cex="http://schemas.microsoft.com/office/word/2018/wordml/cex" xmlns:w16cid="http://schemas.microsoft.com/office/word/2016/wordml/cid" xmlns:w16="http://schemas.microsoft.com/office/word/2018/wordml" xmlns:w16sdtdh="http://schemas.microsoft.com/office/word/2020/wordml/sdtdatahash" xmlns:w16se="http://schemas.microsoft.com/office/word/2015/wordml/symex" xmlns:wpg="http://schemas.microsoft.com/office/word/2010/wordprocessingGroup" xmlns:wpi="http://schemas.microsoft.com/office/word/2010/wordprocessingInk" xmlns:wne="http://schemas.microsoft.com/office/word/2006/wordml" xmlns:wps="http://schemas.microsoft.com/office/word/2010/wordprocessingShape" mc:Ignorable="w14 w15 w16se w16cid w16 w16cex w16sdtdh wp14">
+  <w:p>
+    <w:pPr>
+      <w:pStyle w:val="Footer"/>
+    </w:pPr>
     <w:r>
-      <w:t>Transmutation Rules v0.3</w:t>
+      <w:t>Transmutation Rules v0.</w:t>
+    </w:r>
+    <w:r>
+      <w:t>4</w:t>
     </w:r>
   </w:p>
   <w:p>
@@ -3252,6 +4176,16 @@
 </w:ftr>
 </file>
 
+<file path=word/footer3.xml><?xml version="1.0" encoding="utf-8"?>
+<w:ftr xmlns:wpc="http://schemas.microsoft.com/office/word/2010/wordprocessingCanvas" xmlns:cx="http://schemas.microsoft.com/office/drawing/2014/chartex" xmlns:cx1="http://schemas.microsoft.com/office/drawing/2015/9/8/chartex" xmlns:cx2="http://schemas.microsoft.com/office/drawing/2015/10/21/chartex" xmlns:cx3="http://schemas.microsoft.com/office/drawing/2016/5/9/chartex" xmlns:cx4="http://schemas.microsoft.com/office/drawing/2016/5/10/chartex" xmlns:cx5="http://schemas.microsoft.com/office/drawing/2016/5/11/chartex" xmlns:cx6="http://schemas.microsoft.com/office/drawing/2016/5/12/chartex" xmlns:cx7="http://schemas.microsoft.com/office/drawing/2016/5/13/chartex" xmlns:cx8="http://schemas.microsoft.com/office/drawing/2016/5/14/chartex" xmlns:mc="http://schemas.openxmlformats.org/markup-compatibility/2006" xmlns:aink="http://schemas.microsoft.com/office/drawing/2016/ink" xmlns:am3d="http://schemas.microsoft.com/office/drawing/2017/model3d" xmlns:o="urn:schemas-microsoft-com:office:office" xmlns:r="http://schemas.openxmlformats.org/officeDocument/2006/relationships" xmlns:m="http://schemas.openxmlformats.org/officeDocument/2006/math" xmlns:v="urn:schemas-microsoft-com:vml" xmlns:wp14="http://schemas.microsoft.com/office/word/2010/wordprocessingDrawing" xmlns:wp="http://schemas.openxmlformats.org/drawingml/2006/wordprocessingDrawing" xmlns:w10="urn:schemas-microsoft-com:office:word" xmlns:w="http://schemas.openxmlformats.org/wordprocessingml/2006/main" xmlns:w14="http://schemas.microsoft.com/office/word/2010/wordml" xmlns:w15="http://schemas.microsoft.com/office/word/2012/wordml" xmlns:w16cex="http://schemas.microsoft.com/office/word/2018/wordml/cex" xmlns:w16cid="http://schemas.microsoft.com/office/word/2016/wordml/cid" xmlns:w16="http://schemas.microsoft.com/office/word/2018/wordml" xmlns:w16sdtdh="http://schemas.microsoft.com/office/word/2020/wordml/sdtdatahash" xmlns:w16se="http://schemas.microsoft.com/office/word/2015/wordml/symex" xmlns:wpg="http://schemas.microsoft.com/office/word/2010/wordprocessingGroup" xmlns:wpi="http://schemas.microsoft.com/office/word/2010/wordprocessingInk" xmlns:wne="http://schemas.microsoft.com/office/word/2006/wordml" xmlns:wps="http://schemas.microsoft.com/office/word/2010/wordprocessingShape" mc:Ignorable="w14 w15 w16se w16cid w16 w16cex w16sdtdh wp14">
+  <w:p>
+    <w:pPr>
+      <w:pStyle w:val="Footer"/>
+    </w:pPr>
+  </w:p>
+</w:ftr>
+</file>
+
 <file path=word/footnotes.xml><?xml version="1.0" encoding="utf-8"?>
 <w:footnotes xmlns:wpc="http://schemas.microsoft.com/office/word/2010/wordprocessingCanvas" xmlns:cx="http://schemas.microsoft.com/office/drawing/2014/chartex" xmlns:cx1="http://schemas.microsoft.com/office/drawing/2015/9/8/chartex" xmlns:cx2="http://schemas.microsoft.com/office/drawing/2015/10/21/chartex" xmlns:cx3="http://schemas.microsoft.com/office/drawing/2016/5/9/chartex" xmlns:cx4="http://schemas.microsoft.com/office/drawing/2016/5/10/chartex" xmlns:cx5="http://schemas.microsoft.com/office/drawing/2016/5/11/chartex" xmlns:cx6="http://schemas.microsoft.com/office/drawing/2016/5/12/chartex" xmlns:cx7="http://schemas.microsoft.com/office/drawing/2016/5/13/chartex" xmlns:cx8="http://schemas.microsoft.com/office/drawing/2016/5/14/chartex" xmlns:mc="http://schemas.openxmlformats.org/markup-compatibility/2006" xmlns:aink="http://schemas.microsoft.com/office/drawing/2016/ink" xmlns:am3d="http://schemas.microsoft.com/office/drawing/2017/model3d" xmlns:o="urn:schemas-microsoft-com:office:office" xmlns:r="http://schemas.openxmlformats.org/officeDocument/2006/relationships" xmlns:m="http://schemas.openxmlformats.org/officeDocument/2006/math" xmlns:v="urn:schemas-microsoft-com:vml" xmlns:wp14="http://schemas.microsoft.com/office/word/2010/wordprocessingDrawing" xmlns:wp="http://schemas.openxmlformats.org/drawingml/2006/wordprocessingDrawing" xmlns:w10="urn:schemas-microsoft-com:office:word" xmlns:w="http://schemas.openxmlformats.org/wordprocessingml/2006/main" xmlns:w14="http://schemas.microsoft.com/office/word/2010/wordml" xmlns:w15="http://schemas.microsoft.com/office/word/2012/wordml" xmlns:w16cex="http://schemas.microsoft.com/office/word/2018/wordml/cex" xmlns:w16cid="http://schemas.microsoft.com/office/word/2016/wordml/cid" xmlns:w16="http://schemas.microsoft.com/office/word/2018/wordml" xmlns:w16sdtdh="http://schemas.microsoft.com/office/word/2020/wordml/sdtdatahash" xmlns:w16se="http://schemas.microsoft.com/office/word/2015/wordml/symex" xmlns:wpg="http://schemas.microsoft.com/office/word/2010/wordprocessingGroup" xmlns:wpi="http://schemas.microsoft.com/office/word/2010/wordprocessingInk" xmlns:wne="http://schemas.microsoft.com/office/word/2006/wordml" xmlns:wps="http://schemas.microsoft.com/office/word/2010/wordprocessingShape" mc:Ignorable="w14 w15 w16se w16cid w16 w16cex w16sdtdh wp14">
   <w:footnote w:type="separator" w:id="-1">
@@ -3291,6 +4225,36 @@
     </w:p>
   </w:footnote>
 </w:footnotes>
+</file>
+
+<file path=word/header1.xml><?xml version="1.0" encoding="utf-8"?>
+<w:hdr xmlns:wpc="http://schemas.microsoft.com/office/word/2010/wordprocessingCanvas" xmlns:cx="http://schemas.microsoft.com/office/drawing/2014/chartex" xmlns:cx1="http://schemas.microsoft.com/office/drawing/2015/9/8/chartex" xmlns:cx2="http://schemas.microsoft.com/office/drawing/2015/10/21/chartex" xmlns:cx3="http://schemas.microsoft.com/office/drawing/2016/5/9/chartex" xmlns:cx4="http://schemas.microsoft.com/office/drawing/2016/5/10/chartex" xmlns:cx5="http://schemas.microsoft.com/office/drawing/2016/5/11/chartex" xmlns:cx6="http://schemas.microsoft.com/office/drawing/2016/5/12/chartex" xmlns:cx7="http://schemas.microsoft.com/office/drawing/2016/5/13/chartex" xmlns:cx8="http://schemas.microsoft.com/office/drawing/2016/5/14/chartex" xmlns:mc="http://schemas.openxmlformats.org/markup-compatibility/2006" xmlns:aink="http://schemas.microsoft.com/office/drawing/2016/ink" xmlns:am3d="http://schemas.microsoft.com/office/drawing/2017/model3d" xmlns:o="urn:schemas-microsoft-com:office:office" xmlns:r="http://schemas.openxmlformats.org/officeDocument/2006/relationships" xmlns:m="http://schemas.openxmlformats.org/officeDocument/2006/math" xmlns:v="urn:schemas-microsoft-com:vml" xmlns:wp14="http://schemas.microsoft.com/office/word/2010/wordprocessingDrawing" xmlns:wp="http://schemas.openxmlformats.org/drawingml/2006/wordprocessingDrawing" xmlns:w10="urn:schemas-microsoft-com:office:word" xmlns:w="http://schemas.openxmlformats.org/wordprocessingml/2006/main" xmlns:w14="http://schemas.microsoft.com/office/word/2010/wordml" xmlns:w15="http://schemas.microsoft.com/office/word/2012/wordml" xmlns:w16cex="http://schemas.microsoft.com/office/word/2018/wordml/cex" xmlns:w16cid="http://schemas.microsoft.com/office/word/2016/wordml/cid" xmlns:w16="http://schemas.microsoft.com/office/word/2018/wordml" xmlns:w16sdtdh="http://schemas.microsoft.com/office/word/2020/wordml/sdtdatahash" xmlns:w16se="http://schemas.microsoft.com/office/word/2015/wordml/symex" xmlns:wpg="http://schemas.microsoft.com/office/word/2010/wordprocessingGroup" xmlns:wpi="http://schemas.microsoft.com/office/word/2010/wordprocessingInk" xmlns:wne="http://schemas.microsoft.com/office/word/2006/wordml" xmlns:wps="http://schemas.microsoft.com/office/word/2010/wordprocessingShape" mc:Ignorable="w14 w15 w16se w16cid w16 w16cex w16sdtdh wp14">
+  <w:p>
+    <w:pPr>
+      <w:pStyle w:val="Header"/>
+    </w:pPr>
+  </w:p>
+</w:hdr>
+</file>
+
+<file path=word/header2.xml><?xml version="1.0" encoding="utf-8"?>
+<w:hdr xmlns:wpc="http://schemas.microsoft.com/office/word/2010/wordprocessingCanvas" xmlns:cx="http://schemas.microsoft.com/office/drawing/2014/chartex" xmlns:cx1="http://schemas.microsoft.com/office/drawing/2015/9/8/chartex" xmlns:cx2="http://schemas.microsoft.com/office/drawing/2015/10/21/chartex" xmlns:cx3="http://schemas.microsoft.com/office/drawing/2016/5/9/chartex" xmlns:cx4="http://schemas.microsoft.com/office/drawing/2016/5/10/chartex" xmlns:cx5="http://schemas.microsoft.com/office/drawing/2016/5/11/chartex" xmlns:cx6="http://schemas.microsoft.com/office/drawing/2016/5/12/chartex" xmlns:cx7="http://schemas.microsoft.com/office/drawing/2016/5/13/chartex" xmlns:cx8="http://schemas.microsoft.com/office/drawing/2016/5/14/chartex" xmlns:mc="http://schemas.openxmlformats.org/markup-compatibility/2006" xmlns:aink="http://schemas.microsoft.com/office/drawing/2016/ink" xmlns:am3d="http://schemas.microsoft.com/office/drawing/2017/model3d" xmlns:o="urn:schemas-microsoft-com:office:office" xmlns:r="http://schemas.openxmlformats.org/officeDocument/2006/relationships" xmlns:m="http://schemas.openxmlformats.org/officeDocument/2006/math" xmlns:v="urn:schemas-microsoft-com:vml" xmlns:wp14="http://schemas.microsoft.com/office/word/2010/wordprocessingDrawing" xmlns:wp="http://schemas.openxmlformats.org/drawingml/2006/wordprocessingDrawing" xmlns:w10="urn:schemas-microsoft-com:office:word" xmlns:w="http://schemas.openxmlformats.org/wordprocessingml/2006/main" xmlns:w14="http://schemas.microsoft.com/office/word/2010/wordml" xmlns:w15="http://schemas.microsoft.com/office/word/2012/wordml" xmlns:w16cex="http://schemas.microsoft.com/office/word/2018/wordml/cex" xmlns:w16cid="http://schemas.microsoft.com/office/word/2016/wordml/cid" xmlns:w16="http://schemas.microsoft.com/office/word/2018/wordml" xmlns:w16sdtdh="http://schemas.microsoft.com/office/word/2020/wordml/sdtdatahash" xmlns:w16se="http://schemas.microsoft.com/office/word/2015/wordml/symex" xmlns:wpg="http://schemas.microsoft.com/office/word/2010/wordprocessingGroup" xmlns:wpi="http://schemas.microsoft.com/office/word/2010/wordprocessingInk" xmlns:wne="http://schemas.microsoft.com/office/word/2006/wordml" xmlns:wps="http://schemas.microsoft.com/office/word/2010/wordprocessingShape" mc:Ignorable="w14 w15 w16se w16cid w16 w16cex w16sdtdh wp14">
+  <w:p>
+    <w:pPr>
+      <w:pStyle w:val="Header"/>
+    </w:pPr>
+  </w:p>
+</w:hdr>
+</file>
+
+<file path=word/header3.xml><?xml version="1.0" encoding="utf-8"?>
+<w:hdr xmlns:wpc="http://schemas.microsoft.com/office/word/2010/wordprocessingCanvas" xmlns:cx="http://schemas.microsoft.com/office/drawing/2014/chartex" xmlns:cx1="http://schemas.microsoft.com/office/drawing/2015/9/8/chartex" xmlns:cx2="http://schemas.microsoft.com/office/drawing/2015/10/21/chartex" xmlns:cx3="http://schemas.microsoft.com/office/drawing/2016/5/9/chartex" xmlns:cx4="http://schemas.microsoft.com/office/drawing/2016/5/10/chartex" xmlns:cx5="http://schemas.microsoft.com/office/drawing/2016/5/11/chartex" xmlns:cx6="http://schemas.microsoft.com/office/drawing/2016/5/12/chartex" xmlns:cx7="http://schemas.microsoft.com/office/drawing/2016/5/13/chartex" xmlns:cx8="http://schemas.microsoft.com/office/drawing/2016/5/14/chartex" xmlns:mc="http://schemas.openxmlformats.org/markup-compatibility/2006" xmlns:aink="http://schemas.microsoft.com/office/drawing/2016/ink" xmlns:am3d="http://schemas.microsoft.com/office/drawing/2017/model3d" xmlns:o="urn:schemas-microsoft-com:office:office" xmlns:r="http://schemas.openxmlformats.org/officeDocument/2006/relationships" xmlns:m="http://schemas.openxmlformats.org/officeDocument/2006/math" xmlns:v="urn:schemas-microsoft-com:vml" xmlns:wp14="http://schemas.microsoft.com/office/word/2010/wordprocessingDrawing" xmlns:wp="http://schemas.openxmlformats.org/drawingml/2006/wordprocessingDrawing" xmlns:w10="urn:schemas-microsoft-com:office:word" xmlns:w="http://schemas.openxmlformats.org/wordprocessingml/2006/main" xmlns:w14="http://schemas.microsoft.com/office/word/2010/wordml" xmlns:w15="http://schemas.microsoft.com/office/word/2012/wordml" xmlns:w16cex="http://schemas.microsoft.com/office/word/2018/wordml/cex" xmlns:w16cid="http://schemas.microsoft.com/office/word/2016/wordml/cid" xmlns:w16="http://schemas.microsoft.com/office/word/2018/wordml" xmlns:w16sdtdh="http://schemas.microsoft.com/office/word/2020/wordml/sdtdatahash" xmlns:w16se="http://schemas.microsoft.com/office/word/2015/wordml/symex" xmlns:wpg="http://schemas.microsoft.com/office/word/2010/wordprocessingGroup" xmlns:wpi="http://schemas.microsoft.com/office/word/2010/wordprocessingInk" xmlns:wne="http://schemas.microsoft.com/office/word/2006/wordml" xmlns:wps="http://schemas.microsoft.com/office/word/2010/wordprocessingShape" mc:Ignorable="w14 w15 w16se w16cid w16 w16cex w16sdtdh wp14">
+  <w:p>
+    <w:pPr>
+      <w:pStyle w:val="Header"/>
+    </w:pPr>
+  </w:p>
+</w:hdr>
 </file>
 
 <file path=word/numbering.xml><?xml version="1.0" encoding="utf-8"?>

</xml_diff>